<commit_message>
1-5 approved, 6 done
</commit_message>
<xml_diff>
--- a/BystrovMD_Z1431_PBD_LR3.docx
+++ b/BystrovMD_Z1431_PBD_LR3.docx
@@ -898,54 +898,43 @@
           <w:rFonts w:ascii="Times New Roman" w:eastAsia="Times New Roman" w:hAnsi="Times New Roman" w:cs="Times New Roman"/>
           <w:color w:val="000000"/>
         </w:rPr>
-        <w:t xml:space="preserve">В строках, вставляемых в таблицы, должны быть данные как удовлетворяющие, так и не удовлетворяющие условиям запросов, приведенных в варианте задания. (Для демонстрации этого необходимо в отчете создать таблицу, где будет указано задание на запрос, </w:t>
-      </w:r>
-      <w:proofErr w:type="gramStart"/>
+        <w:t>В строках, вставляемых в таблицы, должны быть данные как удовлетворяющие, так и не удовлетворяющие условиям запросов, приведенных в варианте задания. (Для демонстрации этого необходимо в отчете создать таблицу, где будет указано задание на запрос, данные удовлетворяющие условиям запроса, данные не удовлетворяющие условиям запроса)</w:t>
+      </w:r>
+    </w:p>
+    <w:p>
+      <w:pPr>
+        <w:spacing w:after="881" w:line="377" w:lineRule="auto"/>
+        <w:ind w:left="25" w:right="516"/>
+      </w:pPr>
       <w:r>
         <w:rPr>
           <w:rFonts w:ascii="Times New Roman" w:eastAsia="Times New Roman" w:hAnsi="Times New Roman" w:cs="Times New Roman"/>
           <w:color w:val="000000"/>
         </w:rPr>
-        <w:t>данные</w:t>
-      </w:r>
-      <w:proofErr w:type="gramEnd"/>
-      <w:r>
-        <w:rPr>
-          <w:rFonts w:ascii="Times New Roman" w:eastAsia="Times New Roman" w:hAnsi="Times New Roman" w:cs="Times New Roman"/>
-          <w:color w:val="000000"/>
-        </w:rPr>
-        <w:t xml:space="preserve"> удовлетворяющие условиям запроса, данные не удовлетворяющие условиям запроса)</w:t>
-      </w:r>
-    </w:p>
-    <w:p>
-      <w:pPr>
-        <w:spacing w:after="881" w:line="377" w:lineRule="auto"/>
-        <w:ind w:left="25" w:right="516"/>
-      </w:pPr>
-      <w:r>
-        <w:rPr>
-          <w:rFonts w:ascii="Times New Roman" w:eastAsia="Times New Roman" w:hAnsi="Times New Roman" w:cs="Times New Roman"/>
-          <w:color w:val="000000"/>
-        </w:rPr>
         <w:t xml:space="preserve">2)Необходимо привести свои примеры использования операторов </w:t>
       </w:r>
-      <w:proofErr w:type="spellStart"/>
       <w:r>
         <w:rPr>
           <w:rFonts w:ascii="Times New Roman" w:eastAsia="Times New Roman" w:hAnsi="Times New Roman" w:cs="Times New Roman"/>
           <w:i/>
           <w:color w:val="000000"/>
         </w:rPr>
-        <w:t>update</w:t>
-      </w:r>
-      <w:proofErr w:type="spellEnd"/>
+        <w:t xml:space="preserve">update </w:t>
+      </w:r>
+      <w:r>
+        <w:rPr>
+          <w:rFonts w:ascii="Times New Roman" w:eastAsia="Times New Roman" w:hAnsi="Times New Roman" w:cs="Times New Roman"/>
+          <w:color w:val="000000"/>
+        </w:rPr>
+        <w:t xml:space="preserve">и </w:t>
+      </w:r>
       <w:r>
         <w:rPr>
           <w:rFonts w:ascii="Times New Roman" w:eastAsia="Times New Roman" w:hAnsi="Times New Roman" w:cs="Times New Roman"/>
           <w:i/>
           <w:color w:val="000000"/>
         </w:rPr>
-        <w:t xml:space="preserve"> </w:t>
+        <w:t xml:space="preserve">delete </w:t>
       </w:r>
       <w:r>
         <w:rPr>
@@ -954,48 +943,13 @@
         </w:rPr>
         <w:t xml:space="preserve">и </w:t>
       </w:r>
-      <w:proofErr w:type="spellStart"/>
       <w:r>
         <w:rPr>
           <w:rFonts w:ascii="Times New Roman" w:eastAsia="Times New Roman" w:hAnsi="Times New Roman" w:cs="Times New Roman"/>
           <w:i/>
           <w:color w:val="000000"/>
         </w:rPr>
-        <w:t>delete</w:t>
-      </w:r>
-      <w:proofErr w:type="spellEnd"/>
-      <w:r>
-        <w:rPr>
-          <w:rFonts w:ascii="Times New Roman" w:eastAsia="Times New Roman" w:hAnsi="Times New Roman" w:cs="Times New Roman"/>
-          <w:i/>
-          <w:color w:val="000000"/>
-        </w:rPr>
-        <w:t xml:space="preserve"> </w:t>
-      </w:r>
-      <w:r>
-        <w:rPr>
-          <w:rFonts w:ascii="Times New Roman" w:eastAsia="Times New Roman" w:hAnsi="Times New Roman" w:cs="Times New Roman"/>
-          <w:color w:val="000000"/>
-        </w:rPr>
-        <w:t xml:space="preserve">и </w:t>
-      </w:r>
-      <w:proofErr w:type="spellStart"/>
-      <w:r>
-        <w:rPr>
-          <w:rFonts w:ascii="Times New Roman" w:eastAsia="Times New Roman" w:hAnsi="Times New Roman" w:cs="Times New Roman"/>
-          <w:i/>
-          <w:color w:val="000000"/>
-        </w:rPr>
-        <w:t>merge</w:t>
-      </w:r>
-      <w:proofErr w:type="spellEnd"/>
-      <w:r>
-        <w:rPr>
-          <w:rFonts w:ascii="Times New Roman" w:eastAsia="Times New Roman" w:hAnsi="Times New Roman" w:cs="Times New Roman"/>
-          <w:i/>
-          <w:color w:val="000000"/>
-        </w:rPr>
-        <w:t xml:space="preserve"> </w:t>
+        <w:t xml:space="preserve">merge </w:t>
       </w:r>
       <w:r>
         <w:rPr>
@@ -1076,25 +1030,7 @@
           <w:color w:val="auto"/>
           <w:szCs w:val="28"/>
         </w:rPr>
-        <w:t>номера участков владельцев с отчеством, заканчивающимся на «</w:t>
-      </w:r>
-      <w:proofErr w:type="spellStart"/>
-      <w:r>
-        <w:rPr>
-          <w:rFonts w:ascii="Times New Roman" w:hAnsi="Times New Roman" w:cs="Times New Roman"/>
-          <w:color w:val="auto"/>
-          <w:szCs w:val="28"/>
-        </w:rPr>
-        <w:t>ич</w:t>
-      </w:r>
-      <w:proofErr w:type="spellEnd"/>
-      <w:r>
-        <w:rPr>
-          <w:rFonts w:ascii="Times New Roman" w:hAnsi="Times New Roman" w:cs="Times New Roman"/>
-          <w:color w:val="auto"/>
-          <w:szCs w:val="28"/>
-        </w:rPr>
-        <w:t>», но не начинающиеся на букву «А»</w:t>
+        <w:t>номера участков владельцев с отчеством, заканчивающимся на «ич», но не начинающиеся на букву «А»</w:t>
       </w:r>
     </w:p>
     <w:p>
@@ -1210,25 +1146,7 @@
           <w:szCs w:val="28"/>
         </w:rPr>
         <w:lastRenderedPageBreak/>
-        <w:t xml:space="preserve">Владельцы, оплатившие в 2023 </w:t>
-      </w:r>
-      <w:proofErr w:type="gramStart"/>
-      <w:r>
-        <w:rPr>
-          <w:rFonts w:ascii="Times New Roman" w:hAnsi="Times New Roman" w:cs="Times New Roman"/>
-          <w:color w:val="auto"/>
-          <w:szCs w:val="28"/>
-        </w:rPr>
-        <w:t>году ,</w:t>
-      </w:r>
-      <w:proofErr w:type="gramEnd"/>
-      <w:r>
-        <w:rPr>
-          <w:rFonts w:ascii="Times New Roman" w:hAnsi="Times New Roman" w:cs="Times New Roman"/>
-          <w:color w:val="auto"/>
-          <w:szCs w:val="28"/>
-        </w:rPr>
-        <w:t xml:space="preserve"> все типы взносов </w:t>
+        <w:t xml:space="preserve">Владельцы, оплатившие в 2023 году , все типы взносов </w:t>
       </w:r>
     </w:p>
     <w:p>
@@ -1275,14 +1193,12 @@
       <w:r>
         <w:t xml:space="preserve">Физическая модель БД для СУБД </w:t>
       </w:r>
-      <w:proofErr w:type="spellStart"/>
       <w:r>
         <w:rPr>
           <w:lang w:val="en-US"/>
         </w:rPr>
         <w:t>Postgresql</w:t>
       </w:r>
-      <w:proofErr w:type="spellEnd"/>
     </w:p>
     <w:p>
       <w:pPr>
@@ -1582,7 +1498,6 @@
                 <w:szCs w:val="28"/>
               </w:rPr>
             </w:pPr>
-            <w:proofErr w:type="spellStart"/>
             <w:r>
               <w:rPr>
                 <w:rFonts w:ascii="Times New Roman" w:hAnsi="Times New Roman" w:cs="Times New Roman"/>
@@ -1592,7 +1507,6 @@
               </w:rPr>
               <w:t>building_type</w:t>
             </w:r>
-            <w:proofErr w:type="spellEnd"/>
           </w:p>
         </w:tc>
         <w:tc>
@@ -1854,7 +1768,6 @@
                 <w:lang w:val="en-US"/>
               </w:rPr>
             </w:pPr>
-            <w:proofErr w:type="spellStart"/>
             <w:r>
               <w:rPr>
                 <w:rFonts w:ascii="Times New Roman" w:hAnsi="Times New Roman" w:cs="Times New Roman"/>
@@ -1865,7 +1778,6 @@
               <w:lastRenderedPageBreak/>
               <w:t>plot_owner_link</w:t>
             </w:r>
-            <w:proofErr w:type="spellEnd"/>
           </w:p>
         </w:tc>
         <w:tc>
@@ -1947,7 +1859,6 @@
                 <w:lang w:val="en-US"/>
               </w:rPr>
             </w:pPr>
-            <w:proofErr w:type="spellStart"/>
             <w:r>
               <w:rPr>
                 <w:rFonts w:ascii="Times New Roman" w:hAnsi="Times New Roman" w:cs="Times New Roman"/>
@@ -1957,7 +1868,6 @@
               </w:rPr>
               <w:t>payment_type</w:t>
             </w:r>
-            <w:proofErr w:type="spellEnd"/>
           </w:p>
         </w:tc>
         <w:tc>
@@ -2160,24 +2070,8 @@
         <w:rPr>
           <w:lang w:val="en-US"/>
         </w:rPr>
-        <w:t xml:space="preserve">INSERT INTO </w:t>
-      </w:r>
-      <w:proofErr w:type="spellStart"/>
-      <w:proofErr w:type="gramStart"/>
-      <w:r>
-        <w:rPr>
-          <w:lang w:val="en-US"/>
-        </w:rPr>
-        <w:t>public.building</w:t>
-      </w:r>
-      <w:proofErr w:type="gramEnd"/>
-      <w:r>
-        <w:rPr>
-          <w:lang w:val="en-US"/>
-        </w:rPr>
-        <w:t>_type</w:t>
-      </w:r>
-      <w:proofErr w:type="spellEnd"/>
+        <w:t>INSERT INTO public.building_type</w:t>
+      </w:r>
       <w:r>
         <w:rPr>
           <w:lang w:val="en-US"/>
@@ -2188,35 +2082,7 @@
         <w:rPr>
           <w:lang w:val="en-US"/>
         </w:rPr>
-        <w:t xml:space="preserve">  VALUES ('</w:t>
-      </w:r>
-      <w:proofErr w:type="spellStart"/>
-      <w:r>
-        <w:rPr>
-          <w:lang w:val="en-US"/>
-        </w:rPr>
-        <w:t>Жилой</w:t>
-      </w:r>
-      <w:proofErr w:type="spellEnd"/>
-      <w:r>
-        <w:rPr>
-          <w:lang w:val="en-US"/>
-        </w:rPr>
-        <w:t xml:space="preserve"> </w:t>
-      </w:r>
-      <w:proofErr w:type="spellStart"/>
-      <w:r>
-        <w:rPr>
-          <w:lang w:val="en-US"/>
-        </w:rPr>
-        <w:t>дом</w:t>
-      </w:r>
-      <w:proofErr w:type="spellEnd"/>
-      <w:r>
-        <w:rPr>
-          <w:lang w:val="en-US"/>
-        </w:rPr>
-        <w:t>');</w:t>
+        <w:t xml:space="preserve">  VALUES ('Жилой дом');</w:t>
       </w:r>
     </w:p>
     <w:p>
@@ -2230,24 +2096,8 @@
         <w:rPr>
           <w:lang w:val="en-US"/>
         </w:rPr>
-        <w:t xml:space="preserve">INSERT INTO </w:t>
-      </w:r>
-      <w:proofErr w:type="spellStart"/>
-      <w:proofErr w:type="gramStart"/>
-      <w:r>
-        <w:rPr>
-          <w:lang w:val="en-US"/>
-        </w:rPr>
-        <w:t>public.building</w:t>
-      </w:r>
-      <w:proofErr w:type="gramEnd"/>
-      <w:r>
-        <w:rPr>
-          <w:lang w:val="en-US"/>
-        </w:rPr>
-        <w:t>_type</w:t>
-      </w:r>
-      <w:proofErr w:type="spellEnd"/>
+        <w:t>INSERT INTO public.building_type</w:t>
+      </w:r>
       <w:r>
         <w:rPr>
           <w:lang w:val="en-US"/>
@@ -2258,21 +2108,7 @@
         <w:rPr>
           <w:lang w:val="en-US"/>
         </w:rPr>
-        <w:t xml:space="preserve">  VALUES ('</w:t>
-      </w:r>
-      <w:proofErr w:type="spellStart"/>
-      <w:r>
-        <w:rPr>
-          <w:lang w:val="en-US"/>
-        </w:rPr>
-        <w:t>Туалет</w:t>
-      </w:r>
-      <w:proofErr w:type="spellEnd"/>
-      <w:r>
-        <w:rPr>
-          <w:lang w:val="en-US"/>
-        </w:rPr>
-        <w:t>');</w:t>
+        <w:t xml:space="preserve">  VALUES ('Туалет');</w:t>
       </w:r>
     </w:p>
     <w:p>
@@ -2286,24 +2122,8 @@
         <w:rPr>
           <w:lang w:val="en-US"/>
         </w:rPr>
-        <w:t xml:space="preserve">INSERT INTO </w:t>
-      </w:r>
-      <w:proofErr w:type="spellStart"/>
-      <w:proofErr w:type="gramStart"/>
-      <w:r>
-        <w:rPr>
-          <w:lang w:val="en-US"/>
-        </w:rPr>
-        <w:t>public.building</w:t>
-      </w:r>
-      <w:proofErr w:type="gramEnd"/>
-      <w:r>
-        <w:rPr>
-          <w:lang w:val="en-US"/>
-        </w:rPr>
-        <w:t>_type</w:t>
-      </w:r>
-      <w:proofErr w:type="spellEnd"/>
+        <w:t>INSERT INTO public.building_type</w:t>
+      </w:r>
       <w:r>
         <w:rPr>
           <w:lang w:val="en-US"/>
@@ -2314,21 +2134,7 @@
         <w:rPr>
           <w:lang w:val="en-US"/>
         </w:rPr>
-        <w:t xml:space="preserve">  VALUES ('</w:t>
-      </w:r>
-      <w:proofErr w:type="spellStart"/>
-      <w:r>
-        <w:rPr>
-          <w:lang w:val="en-US"/>
-        </w:rPr>
-        <w:t>Баня</w:t>
-      </w:r>
-      <w:proofErr w:type="spellEnd"/>
-      <w:r>
-        <w:rPr>
-          <w:lang w:val="en-US"/>
-        </w:rPr>
-        <w:t>');</w:t>
+        <w:t xml:space="preserve">  VALUES ('Баня');</w:t>
       </w:r>
     </w:p>
     <w:p>
@@ -2342,24 +2148,8 @@
         <w:rPr>
           <w:lang w:val="en-US"/>
         </w:rPr>
-        <w:t xml:space="preserve">INSERT INTO </w:t>
-      </w:r>
-      <w:proofErr w:type="spellStart"/>
-      <w:proofErr w:type="gramStart"/>
-      <w:r>
-        <w:rPr>
-          <w:lang w:val="en-US"/>
-        </w:rPr>
-        <w:t>public.building</w:t>
-      </w:r>
-      <w:proofErr w:type="gramEnd"/>
-      <w:r>
-        <w:rPr>
-          <w:lang w:val="en-US"/>
-        </w:rPr>
-        <w:t>_type</w:t>
-      </w:r>
-      <w:proofErr w:type="spellEnd"/>
+        <w:t>INSERT INTO public.building_type</w:t>
+      </w:r>
       <w:r>
         <w:rPr>
           <w:lang w:val="en-US"/>
@@ -2370,21 +2160,7 @@
         <w:rPr>
           <w:lang w:val="en-US"/>
         </w:rPr>
-        <w:t xml:space="preserve">  VALUES ('</w:t>
-      </w:r>
-      <w:proofErr w:type="spellStart"/>
-      <w:r>
-        <w:rPr>
-          <w:lang w:val="en-US"/>
-        </w:rPr>
-        <w:t>Сарай</w:t>
-      </w:r>
-      <w:proofErr w:type="spellEnd"/>
-      <w:r>
-        <w:rPr>
-          <w:lang w:val="en-US"/>
-        </w:rPr>
-        <w:t>');</w:t>
+        <w:t xml:space="preserve">  VALUES ('Сарай');</w:t>
       </w:r>
     </w:p>
     <w:p>
@@ -2398,24 +2174,8 @@
         <w:rPr>
           <w:lang w:val="en-US"/>
         </w:rPr>
-        <w:t xml:space="preserve">INSERT INTO </w:t>
-      </w:r>
-      <w:proofErr w:type="spellStart"/>
-      <w:proofErr w:type="gramStart"/>
-      <w:r>
-        <w:rPr>
-          <w:lang w:val="en-US"/>
-        </w:rPr>
-        <w:t>public.building</w:t>
-      </w:r>
-      <w:proofErr w:type="gramEnd"/>
-      <w:r>
-        <w:rPr>
-          <w:lang w:val="en-US"/>
-        </w:rPr>
-        <w:t>_type</w:t>
-      </w:r>
-      <w:proofErr w:type="spellEnd"/>
+        <w:t>INSERT INTO public.building_type</w:t>
+      </w:r>
       <w:r>
         <w:rPr>
           <w:lang w:val="en-US"/>
@@ -2426,21 +2186,7 @@
         <w:rPr>
           <w:lang w:val="en-US"/>
         </w:rPr>
-        <w:t xml:space="preserve">  VALUES ('</w:t>
-      </w:r>
-      <w:proofErr w:type="spellStart"/>
-      <w:r>
-        <w:rPr>
-          <w:lang w:val="en-US"/>
-        </w:rPr>
-        <w:t>Беседка</w:t>
-      </w:r>
-      <w:proofErr w:type="spellEnd"/>
-      <w:r>
-        <w:rPr>
-          <w:lang w:val="en-US"/>
-        </w:rPr>
-        <w:t>');</w:t>
+        <w:t xml:space="preserve">  VALUES ('Беседка');</w:t>
       </w:r>
     </w:p>
     <w:p>
@@ -2470,85 +2216,19 @@
         <w:rPr>
           <w:lang w:val="en-US"/>
         </w:rPr>
-        <w:t xml:space="preserve">INSERT INTO </w:t>
-      </w:r>
-      <w:proofErr w:type="spellStart"/>
-      <w:proofErr w:type="gramStart"/>
-      <w:r>
-        <w:rPr>
-          <w:lang w:val="en-US"/>
-        </w:rPr>
-        <w:t>public.building</w:t>
-      </w:r>
-      <w:proofErr w:type="spellEnd"/>
-      <w:proofErr w:type="gramEnd"/>
-      <w:r>
-        <w:rPr>
-          <w:lang w:val="en-US"/>
-        </w:rPr>
-        <w:t xml:space="preserve">(name, </w:t>
-      </w:r>
-      <w:proofErr w:type="spellStart"/>
-      <w:r>
-        <w:rPr>
-          <w:lang w:val="en-US"/>
-        </w:rPr>
-        <w:t>plot_id</w:t>
-      </w:r>
-      <w:proofErr w:type="spellEnd"/>
-      <w:r>
-        <w:rPr>
-          <w:lang w:val="en-US"/>
-        </w:rPr>
-        <w:t xml:space="preserve">, </w:t>
-      </w:r>
-      <w:proofErr w:type="spellStart"/>
-      <w:r>
-        <w:rPr>
-          <w:lang w:val="en-US"/>
-        </w:rPr>
-        <w:t>owner_id</w:t>
-      </w:r>
-      <w:proofErr w:type="spellEnd"/>
-      <w:r>
-        <w:rPr>
-          <w:lang w:val="en-US"/>
-        </w:rPr>
-        <w:t>)</w:t>
-      </w:r>
-      <w:r>
-        <w:rPr>
-          <w:lang w:val="en-US"/>
-        </w:rPr>
-        <w:t xml:space="preserve">  VALUES ('</w:t>
-      </w:r>
-      <w:proofErr w:type="spellStart"/>
-      <w:r>
-        <w:rPr>
-          <w:lang w:val="en-US"/>
-        </w:rPr>
-        <w:t>Главный</w:t>
-      </w:r>
-      <w:proofErr w:type="spellEnd"/>
-      <w:r>
-        <w:rPr>
-          <w:lang w:val="en-US"/>
-        </w:rPr>
-        <w:t xml:space="preserve"> </w:t>
-      </w:r>
-      <w:proofErr w:type="spellStart"/>
-      <w:r>
-        <w:rPr>
-          <w:lang w:val="en-US"/>
-        </w:rPr>
-        <w:t>дом</w:t>
-      </w:r>
-      <w:proofErr w:type="spellEnd"/>
-      <w:r>
-        <w:rPr>
-          <w:lang w:val="en-US"/>
-        </w:rPr>
-        <w:t>', 1, 1);</w:t>
+        <w:t>INSERT INTO public.building</w:t>
+      </w:r>
+      <w:r>
+        <w:rPr>
+          <w:lang w:val="en-US"/>
+        </w:rPr>
+        <w:t>(name, plot_id, owner_id)</w:t>
+      </w:r>
+      <w:r>
+        <w:rPr>
+          <w:lang w:val="en-US"/>
+        </w:rPr>
+        <w:t xml:space="preserve">  VALUES ('Главный дом', 1, 1);</w:t>
       </w:r>
     </w:p>
     <w:p>
@@ -2562,71 +2242,19 @@
         <w:rPr>
           <w:lang w:val="en-US"/>
         </w:rPr>
-        <w:t xml:space="preserve">INSERT INTO </w:t>
-      </w:r>
-      <w:proofErr w:type="spellStart"/>
-      <w:proofErr w:type="gramStart"/>
-      <w:r>
-        <w:rPr>
-          <w:lang w:val="en-US"/>
-        </w:rPr>
-        <w:t>public.building</w:t>
-      </w:r>
-      <w:proofErr w:type="spellEnd"/>
-      <w:proofErr w:type="gramEnd"/>
-      <w:r>
-        <w:rPr>
-          <w:lang w:val="en-US"/>
-        </w:rPr>
-        <w:t xml:space="preserve">-(name, </w:t>
-      </w:r>
-      <w:proofErr w:type="spellStart"/>
-      <w:r>
-        <w:rPr>
-          <w:lang w:val="en-US"/>
-        </w:rPr>
-        <w:t>plot_id</w:t>
-      </w:r>
-      <w:proofErr w:type="spellEnd"/>
-      <w:r>
-        <w:rPr>
-          <w:lang w:val="en-US"/>
-        </w:rPr>
-        <w:t xml:space="preserve">, </w:t>
-      </w:r>
-      <w:proofErr w:type="spellStart"/>
-      <w:r>
-        <w:rPr>
-          <w:lang w:val="en-US"/>
-        </w:rPr>
-        <w:t>owner_id</w:t>
-      </w:r>
-      <w:proofErr w:type="spellEnd"/>
-      <w:r>
-        <w:rPr>
-          <w:lang w:val="en-US"/>
-        </w:rPr>
-        <w:t>)</w:t>
-      </w:r>
-      <w:r>
-        <w:rPr>
-          <w:lang w:val="en-US"/>
-        </w:rPr>
-        <w:t xml:space="preserve">  VALUES ('</w:t>
-      </w:r>
-      <w:proofErr w:type="spellStart"/>
-      <w:r>
-        <w:rPr>
-          <w:lang w:val="en-US"/>
-        </w:rPr>
-        <w:t>Туалет</w:t>
-      </w:r>
-      <w:proofErr w:type="spellEnd"/>
-      <w:r>
-        <w:rPr>
-          <w:lang w:val="en-US"/>
-        </w:rPr>
-        <w:t>', 1, 2);</w:t>
+        <w:t>INSERT INTO public.building</w:t>
+      </w:r>
+      <w:r>
+        <w:rPr>
+          <w:lang w:val="en-US"/>
+        </w:rPr>
+        <w:t>-(name, plot_id, owner_id)</w:t>
+      </w:r>
+      <w:r>
+        <w:rPr>
+          <w:lang w:val="en-US"/>
+        </w:rPr>
+        <w:t xml:space="preserve">  VALUES ('Туалет', 1, 2);</w:t>
       </w:r>
     </w:p>
     <w:p>
@@ -2640,85 +2268,19 @@
         <w:rPr>
           <w:lang w:val="en-US"/>
         </w:rPr>
-        <w:t xml:space="preserve">INSERT INTO </w:t>
-      </w:r>
-      <w:proofErr w:type="spellStart"/>
-      <w:proofErr w:type="gramStart"/>
-      <w:r>
-        <w:rPr>
-          <w:lang w:val="en-US"/>
-        </w:rPr>
-        <w:t>public.building</w:t>
-      </w:r>
-      <w:proofErr w:type="spellEnd"/>
-      <w:proofErr w:type="gramEnd"/>
-      <w:r>
-        <w:rPr>
-          <w:lang w:val="en-US"/>
-        </w:rPr>
-        <w:t xml:space="preserve">(name, </w:t>
-      </w:r>
-      <w:proofErr w:type="spellStart"/>
-      <w:r>
-        <w:rPr>
-          <w:lang w:val="en-US"/>
-        </w:rPr>
-        <w:t>plot_id</w:t>
-      </w:r>
-      <w:proofErr w:type="spellEnd"/>
-      <w:r>
-        <w:rPr>
-          <w:lang w:val="en-US"/>
-        </w:rPr>
-        <w:t xml:space="preserve">, </w:t>
-      </w:r>
-      <w:proofErr w:type="spellStart"/>
-      <w:r>
-        <w:rPr>
-          <w:lang w:val="en-US"/>
-        </w:rPr>
-        <w:t>owner_id</w:t>
-      </w:r>
-      <w:proofErr w:type="spellEnd"/>
-      <w:r>
-        <w:rPr>
-          <w:lang w:val="en-US"/>
-        </w:rPr>
-        <w:t>)</w:t>
-      </w:r>
-      <w:r>
-        <w:rPr>
-          <w:lang w:val="en-US"/>
-        </w:rPr>
-        <w:t xml:space="preserve">  VALUES ('</w:t>
-      </w:r>
-      <w:proofErr w:type="spellStart"/>
-      <w:r>
-        <w:rPr>
-          <w:lang w:val="en-US"/>
-        </w:rPr>
-        <w:t>Финская</w:t>
-      </w:r>
-      <w:proofErr w:type="spellEnd"/>
-      <w:r>
-        <w:rPr>
-          <w:lang w:val="en-US"/>
-        </w:rPr>
-        <w:t xml:space="preserve"> </w:t>
-      </w:r>
-      <w:proofErr w:type="spellStart"/>
-      <w:r>
-        <w:rPr>
-          <w:lang w:val="en-US"/>
-        </w:rPr>
-        <w:t>баня</w:t>
-      </w:r>
-      <w:proofErr w:type="spellEnd"/>
-      <w:r>
-        <w:rPr>
-          <w:lang w:val="en-US"/>
-        </w:rPr>
-        <w:t>', 1, 3);</w:t>
+        <w:t>INSERT INTO public.building</w:t>
+      </w:r>
+      <w:r>
+        <w:rPr>
+          <w:lang w:val="en-US"/>
+        </w:rPr>
+        <w:t>(name, plot_id, owner_id)</w:t>
+      </w:r>
+      <w:r>
+        <w:rPr>
+          <w:lang w:val="en-US"/>
+        </w:rPr>
+        <w:t xml:space="preserve">  VALUES ('Финская баня', 1, 3);</w:t>
       </w:r>
     </w:p>
     <w:p>
@@ -2732,85 +2294,19 @@
         <w:rPr>
           <w:lang w:val="en-US"/>
         </w:rPr>
-        <w:t xml:space="preserve">INSERT INTO </w:t>
-      </w:r>
-      <w:proofErr w:type="spellStart"/>
-      <w:proofErr w:type="gramStart"/>
-      <w:r>
-        <w:rPr>
-          <w:lang w:val="en-US"/>
-        </w:rPr>
-        <w:t>public.building</w:t>
-      </w:r>
-      <w:proofErr w:type="spellEnd"/>
-      <w:proofErr w:type="gramEnd"/>
-      <w:r>
-        <w:rPr>
-          <w:lang w:val="en-US"/>
-        </w:rPr>
-        <w:t xml:space="preserve">(name, </w:t>
-      </w:r>
-      <w:proofErr w:type="spellStart"/>
-      <w:r>
-        <w:rPr>
-          <w:lang w:val="en-US"/>
-        </w:rPr>
-        <w:t>plot_id</w:t>
-      </w:r>
-      <w:proofErr w:type="spellEnd"/>
-      <w:r>
-        <w:rPr>
-          <w:lang w:val="en-US"/>
-        </w:rPr>
-        <w:t xml:space="preserve">, </w:t>
-      </w:r>
-      <w:proofErr w:type="spellStart"/>
-      <w:r>
-        <w:rPr>
-          <w:lang w:val="en-US"/>
-        </w:rPr>
-        <w:t>owner_id</w:t>
-      </w:r>
-      <w:proofErr w:type="spellEnd"/>
-      <w:r>
-        <w:rPr>
-          <w:lang w:val="en-US"/>
-        </w:rPr>
-        <w:t>)</w:t>
-      </w:r>
-      <w:r>
-        <w:rPr>
-          <w:lang w:val="en-US"/>
-        </w:rPr>
-        <w:t xml:space="preserve">  VALUES ('</w:t>
-      </w:r>
-      <w:proofErr w:type="spellStart"/>
-      <w:r>
-        <w:rPr>
-          <w:lang w:val="en-US"/>
-        </w:rPr>
-        <w:t>Сарай</w:t>
-      </w:r>
-      <w:proofErr w:type="spellEnd"/>
-      <w:r>
-        <w:rPr>
-          <w:lang w:val="en-US"/>
-        </w:rPr>
-        <w:t xml:space="preserve"> у </w:t>
-      </w:r>
-      <w:proofErr w:type="spellStart"/>
-      <w:r>
-        <w:rPr>
-          <w:lang w:val="en-US"/>
-        </w:rPr>
-        <w:t>дороги</w:t>
-      </w:r>
-      <w:proofErr w:type="spellEnd"/>
-      <w:r>
-        <w:rPr>
-          <w:lang w:val="en-US"/>
-        </w:rPr>
-        <w:t>', 1, 4);</w:t>
+        <w:t>INSERT INTO public.building</w:t>
+      </w:r>
+      <w:r>
+        <w:rPr>
+          <w:lang w:val="en-US"/>
+        </w:rPr>
+        <w:t>(name, plot_id, owner_id)</w:t>
+      </w:r>
+      <w:r>
+        <w:rPr>
+          <w:lang w:val="en-US"/>
+        </w:rPr>
+        <w:t xml:space="preserve">  VALUES ('Сарай у дороги', 1, 4);</w:t>
       </w:r>
     </w:p>
     <w:p>
@@ -2824,85 +2320,19 @@
         <w:rPr>
           <w:lang w:val="en-US"/>
         </w:rPr>
-        <w:t xml:space="preserve">INSERT INTO </w:t>
-      </w:r>
-      <w:proofErr w:type="spellStart"/>
-      <w:proofErr w:type="gramStart"/>
-      <w:r>
-        <w:rPr>
-          <w:lang w:val="en-US"/>
-        </w:rPr>
-        <w:t>public.building</w:t>
-      </w:r>
-      <w:proofErr w:type="spellEnd"/>
-      <w:proofErr w:type="gramEnd"/>
-      <w:r>
-        <w:rPr>
-          <w:lang w:val="en-US"/>
-        </w:rPr>
-        <w:t xml:space="preserve">(name, </w:t>
-      </w:r>
-      <w:proofErr w:type="spellStart"/>
-      <w:r>
-        <w:rPr>
-          <w:lang w:val="en-US"/>
-        </w:rPr>
-        <w:t>plot_id</w:t>
-      </w:r>
-      <w:proofErr w:type="spellEnd"/>
-      <w:r>
-        <w:rPr>
-          <w:lang w:val="en-US"/>
-        </w:rPr>
-        <w:t xml:space="preserve">, </w:t>
-      </w:r>
-      <w:proofErr w:type="spellStart"/>
-      <w:r>
-        <w:rPr>
-          <w:lang w:val="en-US"/>
-        </w:rPr>
-        <w:t>owner_id</w:t>
-      </w:r>
-      <w:proofErr w:type="spellEnd"/>
-      <w:r>
-        <w:rPr>
-          <w:lang w:val="en-US"/>
-        </w:rPr>
-        <w:t>)</w:t>
-      </w:r>
-      <w:r>
-        <w:rPr>
-          <w:lang w:val="en-US"/>
-        </w:rPr>
-        <w:t xml:space="preserve">  VALUES ('</w:t>
-      </w:r>
-      <w:proofErr w:type="spellStart"/>
-      <w:r>
-        <w:rPr>
-          <w:lang w:val="en-US"/>
-        </w:rPr>
-        <w:t>Открытая</w:t>
-      </w:r>
-      <w:proofErr w:type="spellEnd"/>
-      <w:r>
-        <w:rPr>
-          <w:lang w:val="en-US"/>
-        </w:rPr>
-        <w:t xml:space="preserve"> </w:t>
-      </w:r>
-      <w:proofErr w:type="spellStart"/>
-      <w:r>
-        <w:rPr>
-          <w:lang w:val="en-US"/>
-        </w:rPr>
-        <w:t>беседка</w:t>
-      </w:r>
-      <w:proofErr w:type="spellEnd"/>
-      <w:r>
-        <w:rPr>
-          <w:lang w:val="en-US"/>
-        </w:rPr>
-        <w:t>', 1, 5);</w:t>
+        <w:t>INSERT INTO public.building</w:t>
+      </w:r>
+      <w:r>
+        <w:rPr>
+          <w:lang w:val="en-US"/>
+        </w:rPr>
+        <w:t>(name, plot_id, owner_id)</w:t>
+      </w:r>
+      <w:r>
+        <w:rPr>
+          <w:lang w:val="en-US"/>
+        </w:rPr>
+        <w:t xml:space="preserve">  VALUES ('Открытая беседка', 1, 5);</w:t>
       </w:r>
     </w:p>
     <w:p>
@@ -2917,71 +2347,19 @@
           <w:lang w:val="en-US"/>
         </w:rPr>
         <w:lastRenderedPageBreak/>
-        <w:t xml:space="preserve">INSERT INTO </w:t>
-      </w:r>
-      <w:proofErr w:type="spellStart"/>
-      <w:proofErr w:type="gramStart"/>
-      <w:r>
-        <w:rPr>
-          <w:lang w:val="en-US"/>
-        </w:rPr>
-        <w:t>public.building</w:t>
-      </w:r>
-      <w:proofErr w:type="spellEnd"/>
-      <w:proofErr w:type="gramEnd"/>
-      <w:r>
-        <w:rPr>
-          <w:lang w:val="en-US"/>
-        </w:rPr>
-        <w:t xml:space="preserve">(name, </w:t>
-      </w:r>
-      <w:proofErr w:type="spellStart"/>
-      <w:r>
-        <w:rPr>
-          <w:lang w:val="en-US"/>
-        </w:rPr>
-        <w:t>plot_id</w:t>
-      </w:r>
-      <w:proofErr w:type="spellEnd"/>
-      <w:r>
-        <w:rPr>
-          <w:lang w:val="en-US"/>
-        </w:rPr>
-        <w:t xml:space="preserve">, </w:t>
-      </w:r>
-      <w:proofErr w:type="spellStart"/>
-      <w:r>
-        <w:rPr>
-          <w:lang w:val="en-US"/>
-        </w:rPr>
-        <w:t>owner_id</w:t>
-      </w:r>
-      <w:proofErr w:type="spellEnd"/>
-      <w:r>
-        <w:rPr>
-          <w:lang w:val="en-US"/>
-        </w:rPr>
-        <w:t>)</w:t>
-      </w:r>
-      <w:r>
-        <w:rPr>
-          <w:lang w:val="en-US"/>
-        </w:rPr>
-        <w:t xml:space="preserve">  VALUES ('</w:t>
-      </w:r>
-      <w:proofErr w:type="spellStart"/>
-      <w:r>
-        <w:rPr>
-          <w:lang w:val="en-US"/>
-        </w:rPr>
-        <w:t>Дом</w:t>
-      </w:r>
-      <w:proofErr w:type="spellEnd"/>
-      <w:r>
-        <w:rPr>
-          <w:lang w:val="en-US"/>
-        </w:rPr>
-        <w:t>', 2, 1);</w:t>
+        <w:t>INSERT INTO public.building</w:t>
+      </w:r>
+      <w:r>
+        <w:rPr>
+          <w:lang w:val="en-US"/>
+        </w:rPr>
+        <w:t>(name, plot_id, owner_id)</w:t>
+      </w:r>
+      <w:r>
+        <w:rPr>
+          <w:lang w:val="en-US"/>
+        </w:rPr>
+        <w:t xml:space="preserve">  VALUES ('Дом', 2, 1);</w:t>
       </w:r>
     </w:p>
     <w:p>
@@ -2995,85 +2373,19 @@
         <w:rPr>
           <w:lang w:val="en-US"/>
         </w:rPr>
-        <w:t xml:space="preserve">INSERT INTO </w:t>
-      </w:r>
-      <w:proofErr w:type="spellStart"/>
-      <w:proofErr w:type="gramStart"/>
-      <w:r>
-        <w:rPr>
-          <w:lang w:val="en-US"/>
-        </w:rPr>
-        <w:t>public.building</w:t>
-      </w:r>
-      <w:proofErr w:type="spellEnd"/>
-      <w:proofErr w:type="gramEnd"/>
-      <w:r>
-        <w:rPr>
-          <w:lang w:val="en-US"/>
-        </w:rPr>
-        <w:t xml:space="preserve">(name, </w:t>
-      </w:r>
-      <w:proofErr w:type="spellStart"/>
-      <w:r>
-        <w:rPr>
-          <w:lang w:val="en-US"/>
-        </w:rPr>
-        <w:t>plot_id</w:t>
-      </w:r>
-      <w:proofErr w:type="spellEnd"/>
-      <w:r>
-        <w:rPr>
-          <w:lang w:val="en-US"/>
-        </w:rPr>
-        <w:t xml:space="preserve">, </w:t>
-      </w:r>
-      <w:proofErr w:type="spellStart"/>
-      <w:r>
-        <w:rPr>
-          <w:lang w:val="en-US"/>
-        </w:rPr>
-        <w:t>owner_id</w:t>
-      </w:r>
-      <w:proofErr w:type="spellEnd"/>
-      <w:r>
-        <w:rPr>
-          <w:lang w:val="en-US"/>
-        </w:rPr>
-        <w:t>)</w:t>
-      </w:r>
-      <w:r>
-        <w:rPr>
-          <w:lang w:val="en-US"/>
-        </w:rPr>
-        <w:t xml:space="preserve">  VALUES ('</w:t>
-      </w:r>
-      <w:proofErr w:type="spellStart"/>
-      <w:r>
-        <w:rPr>
-          <w:lang w:val="en-US"/>
-        </w:rPr>
-        <w:t>Русская</w:t>
-      </w:r>
-      <w:proofErr w:type="spellEnd"/>
-      <w:r>
-        <w:rPr>
-          <w:lang w:val="en-US"/>
-        </w:rPr>
-        <w:t xml:space="preserve"> </w:t>
-      </w:r>
-      <w:proofErr w:type="spellStart"/>
-      <w:r>
-        <w:rPr>
-          <w:lang w:val="en-US"/>
-        </w:rPr>
-        <w:t>баня</w:t>
-      </w:r>
-      <w:proofErr w:type="spellEnd"/>
-      <w:r>
-        <w:rPr>
-          <w:lang w:val="en-US"/>
-        </w:rPr>
-        <w:t>', 2, 3);</w:t>
+        <w:t>INSERT INTO public.building</w:t>
+      </w:r>
+      <w:r>
+        <w:rPr>
+          <w:lang w:val="en-US"/>
+        </w:rPr>
+        <w:t>(name, plot_id, owner_id)</w:t>
+      </w:r>
+      <w:r>
+        <w:rPr>
+          <w:lang w:val="en-US"/>
+        </w:rPr>
+        <w:t xml:space="preserve">  VALUES ('Русская баня', 2, 3);</w:t>
       </w:r>
     </w:p>
     <w:p>
@@ -3087,85 +2399,19 @@
         <w:rPr>
           <w:lang w:val="en-US"/>
         </w:rPr>
-        <w:t xml:space="preserve">INSERT INTO </w:t>
-      </w:r>
-      <w:proofErr w:type="spellStart"/>
-      <w:proofErr w:type="gramStart"/>
-      <w:r>
-        <w:rPr>
-          <w:lang w:val="en-US"/>
-        </w:rPr>
-        <w:t>public.building</w:t>
-      </w:r>
-      <w:proofErr w:type="spellEnd"/>
-      <w:proofErr w:type="gramEnd"/>
-      <w:r>
-        <w:rPr>
-          <w:lang w:val="en-US"/>
-        </w:rPr>
-        <w:t xml:space="preserve">(name, </w:t>
-      </w:r>
-      <w:proofErr w:type="spellStart"/>
-      <w:r>
-        <w:rPr>
-          <w:lang w:val="en-US"/>
-        </w:rPr>
-        <w:t>plot_id</w:t>
-      </w:r>
-      <w:proofErr w:type="spellEnd"/>
-      <w:r>
-        <w:rPr>
-          <w:lang w:val="en-US"/>
-        </w:rPr>
-        <w:t xml:space="preserve">, </w:t>
-      </w:r>
-      <w:proofErr w:type="spellStart"/>
-      <w:r>
-        <w:rPr>
-          <w:lang w:val="en-US"/>
-        </w:rPr>
-        <w:t>owner_id</w:t>
-      </w:r>
-      <w:proofErr w:type="spellEnd"/>
-      <w:r>
-        <w:rPr>
-          <w:lang w:val="en-US"/>
-        </w:rPr>
-        <w:t>)</w:t>
-      </w:r>
-      <w:r>
-        <w:rPr>
-          <w:lang w:val="en-US"/>
-        </w:rPr>
-        <w:t xml:space="preserve">  VALUES ('</w:t>
-      </w:r>
-      <w:proofErr w:type="spellStart"/>
-      <w:r>
-        <w:rPr>
-          <w:lang w:val="en-US"/>
-        </w:rPr>
-        <w:t>Дом</w:t>
-      </w:r>
-      <w:proofErr w:type="spellEnd"/>
-      <w:r>
-        <w:rPr>
-          <w:lang w:val="en-US"/>
-        </w:rPr>
-        <w:t xml:space="preserve"> у </w:t>
-      </w:r>
-      <w:proofErr w:type="spellStart"/>
-      <w:r>
-        <w:rPr>
-          <w:lang w:val="en-US"/>
-        </w:rPr>
-        <w:t>дороги</w:t>
-      </w:r>
-      <w:proofErr w:type="spellEnd"/>
-      <w:r>
-        <w:rPr>
-          <w:lang w:val="en-US"/>
-        </w:rPr>
-        <w:t>', 3, 1);</w:t>
+        <w:t>INSERT INTO public.building</w:t>
+      </w:r>
+      <w:r>
+        <w:rPr>
+          <w:lang w:val="en-US"/>
+        </w:rPr>
+        <w:t>(name, plot_id, owner_id)</w:t>
+      </w:r>
+      <w:r>
+        <w:rPr>
+          <w:lang w:val="en-US"/>
+        </w:rPr>
+        <w:t xml:space="preserve">  VALUES ('Дом у дороги', 3, 1);</w:t>
       </w:r>
     </w:p>
     <w:p>
@@ -3179,71 +2425,19 @@
         <w:rPr>
           <w:lang w:val="en-US"/>
         </w:rPr>
-        <w:t xml:space="preserve">INSERT INTO </w:t>
-      </w:r>
-      <w:proofErr w:type="spellStart"/>
-      <w:proofErr w:type="gramStart"/>
-      <w:r>
-        <w:rPr>
-          <w:lang w:val="en-US"/>
-        </w:rPr>
-        <w:t>public.building</w:t>
-      </w:r>
-      <w:proofErr w:type="spellEnd"/>
-      <w:proofErr w:type="gramEnd"/>
-      <w:r>
-        <w:rPr>
-          <w:lang w:val="en-US"/>
-        </w:rPr>
-        <w:t xml:space="preserve">(name, </w:t>
-      </w:r>
-      <w:proofErr w:type="spellStart"/>
-      <w:r>
-        <w:rPr>
-          <w:lang w:val="en-US"/>
-        </w:rPr>
-        <w:t>plot_id</w:t>
-      </w:r>
-      <w:proofErr w:type="spellEnd"/>
-      <w:r>
-        <w:rPr>
-          <w:lang w:val="en-US"/>
-        </w:rPr>
-        <w:t xml:space="preserve">, </w:t>
-      </w:r>
-      <w:proofErr w:type="spellStart"/>
-      <w:r>
-        <w:rPr>
-          <w:lang w:val="en-US"/>
-        </w:rPr>
-        <w:t>owner_id</w:t>
-      </w:r>
-      <w:proofErr w:type="spellEnd"/>
-      <w:r>
-        <w:rPr>
-          <w:lang w:val="en-US"/>
-        </w:rPr>
-        <w:t>)</w:t>
-      </w:r>
-      <w:r>
-        <w:rPr>
-          <w:lang w:val="en-US"/>
-        </w:rPr>
-        <w:t xml:space="preserve">  VALUES ('</w:t>
-      </w:r>
-      <w:proofErr w:type="spellStart"/>
-      <w:r>
-        <w:rPr>
-          <w:lang w:val="en-US"/>
-        </w:rPr>
-        <w:t>Туалет</w:t>
-      </w:r>
-      <w:proofErr w:type="spellEnd"/>
-      <w:r>
-        <w:rPr>
-          <w:lang w:val="en-US"/>
-        </w:rPr>
-        <w:t>', 3, 2);</w:t>
+        <w:t>INSERT INTO public.building</w:t>
+      </w:r>
+      <w:r>
+        <w:rPr>
+          <w:lang w:val="en-US"/>
+        </w:rPr>
+        <w:t>(name, plot_id, owner_id)</w:t>
+      </w:r>
+      <w:r>
+        <w:rPr>
+          <w:lang w:val="en-US"/>
+        </w:rPr>
+        <w:t xml:space="preserve">  VALUES ('Туалет', 3, 2);</w:t>
       </w:r>
     </w:p>
     <w:p>
@@ -3257,99 +2451,19 @@
         <w:rPr>
           <w:lang w:val="en-US"/>
         </w:rPr>
-        <w:t xml:space="preserve">INSERT INTO </w:t>
-      </w:r>
-      <w:proofErr w:type="spellStart"/>
-      <w:proofErr w:type="gramStart"/>
-      <w:r>
-        <w:rPr>
-          <w:lang w:val="en-US"/>
-        </w:rPr>
-        <w:t>public.building</w:t>
-      </w:r>
-      <w:proofErr w:type="spellEnd"/>
-      <w:proofErr w:type="gramEnd"/>
-      <w:r>
-        <w:rPr>
-          <w:lang w:val="en-US"/>
-        </w:rPr>
-        <w:t xml:space="preserve">(name, </w:t>
-      </w:r>
-      <w:proofErr w:type="spellStart"/>
-      <w:r>
-        <w:rPr>
-          <w:lang w:val="en-US"/>
-        </w:rPr>
-        <w:t>plot_id</w:t>
-      </w:r>
-      <w:proofErr w:type="spellEnd"/>
-      <w:r>
-        <w:rPr>
-          <w:lang w:val="en-US"/>
-        </w:rPr>
-        <w:t xml:space="preserve">, </w:t>
-      </w:r>
-      <w:proofErr w:type="spellStart"/>
-      <w:r>
-        <w:rPr>
-          <w:lang w:val="en-US"/>
-        </w:rPr>
-        <w:t>owner_id</w:t>
-      </w:r>
-      <w:proofErr w:type="spellEnd"/>
-      <w:r>
-        <w:rPr>
-          <w:lang w:val="en-US"/>
-        </w:rPr>
-        <w:t>)</w:t>
-      </w:r>
-      <w:r>
-        <w:rPr>
-          <w:lang w:val="en-US"/>
-        </w:rPr>
-        <w:t xml:space="preserve">  VALUES ('</w:t>
-      </w:r>
-      <w:proofErr w:type="spellStart"/>
-      <w:r>
-        <w:rPr>
-          <w:lang w:val="en-US"/>
-        </w:rPr>
-        <w:t>Дом</w:t>
-      </w:r>
-      <w:proofErr w:type="spellEnd"/>
-      <w:r>
-        <w:rPr>
-          <w:lang w:val="en-US"/>
-        </w:rPr>
-        <w:t xml:space="preserve"> </w:t>
-      </w:r>
-      <w:proofErr w:type="spellStart"/>
-      <w:r>
-        <w:rPr>
-          <w:lang w:val="en-US"/>
-        </w:rPr>
-        <w:t>из</w:t>
-      </w:r>
-      <w:proofErr w:type="spellEnd"/>
-      <w:r>
-        <w:rPr>
-          <w:lang w:val="en-US"/>
-        </w:rPr>
-        <w:t xml:space="preserve"> </w:t>
-      </w:r>
-      <w:proofErr w:type="spellStart"/>
-      <w:r>
-        <w:rPr>
-          <w:lang w:val="en-US"/>
-        </w:rPr>
-        <w:t>бруса</w:t>
-      </w:r>
-      <w:proofErr w:type="spellEnd"/>
-      <w:r>
-        <w:rPr>
-          <w:lang w:val="en-US"/>
-        </w:rPr>
-        <w:t>', 4, 1);</w:t>
+        <w:t>INSERT INTO public.building</w:t>
+      </w:r>
+      <w:r>
+        <w:rPr>
+          <w:lang w:val="en-US"/>
+        </w:rPr>
+        <w:t>(name, plot_id, owner_id)</w:t>
+      </w:r>
+      <w:r>
+        <w:rPr>
+          <w:lang w:val="en-US"/>
+        </w:rPr>
+        <w:t xml:space="preserve">  VALUES ('Дом из бруса', 4, 1);</w:t>
       </w:r>
     </w:p>
     <w:p>
@@ -3363,71 +2477,19 @@
         <w:rPr>
           <w:lang w:val="en-US"/>
         </w:rPr>
-        <w:t xml:space="preserve">INSERT INTO </w:t>
-      </w:r>
-      <w:proofErr w:type="spellStart"/>
-      <w:proofErr w:type="gramStart"/>
-      <w:r>
-        <w:rPr>
-          <w:lang w:val="en-US"/>
-        </w:rPr>
-        <w:t>public.building</w:t>
-      </w:r>
-      <w:proofErr w:type="spellEnd"/>
-      <w:proofErr w:type="gramEnd"/>
-      <w:r>
-        <w:rPr>
-          <w:lang w:val="en-US"/>
-        </w:rPr>
-        <w:t xml:space="preserve">(name, </w:t>
-      </w:r>
-      <w:proofErr w:type="spellStart"/>
-      <w:r>
-        <w:rPr>
-          <w:lang w:val="en-US"/>
-        </w:rPr>
-        <w:t>plot_id</w:t>
-      </w:r>
-      <w:proofErr w:type="spellEnd"/>
-      <w:r>
-        <w:rPr>
-          <w:lang w:val="en-US"/>
-        </w:rPr>
-        <w:t xml:space="preserve">, </w:t>
-      </w:r>
-      <w:proofErr w:type="spellStart"/>
-      <w:r>
-        <w:rPr>
-          <w:lang w:val="en-US"/>
-        </w:rPr>
-        <w:t>owner_id</w:t>
-      </w:r>
-      <w:proofErr w:type="spellEnd"/>
-      <w:r>
-        <w:rPr>
-          <w:lang w:val="en-US"/>
-        </w:rPr>
-        <w:t>)</w:t>
-      </w:r>
-      <w:r>
-        <w:rPr>
-          <w:lang w:val="en-US"/>
-        </w:rPr>
-        <w:t xml:space="preserve">  VALUES ('</w:t>
-      </w:r>
-      <w:proofErr w:type="spellStart"/>
-      <w:r>
-        <w:rPr>
-          <w:lang w:val="en-US"/>
-        </w:rPr>
-        <w:t>Баня</w:t>
-      </w:r>
-      <w:proofErr w:type="spellEnd"/>
-      <w:r>
-        <w:rPr>
-          <w:lang w:val="en-US"/>
-        </w:rPr>
-        <w:t>', 5, 3);</w:t>
+        <w:t>INSERT INTO public.building</w:t>
+      </w:r>
+      <w:r>
+        <w:rPr>
+          <w:lang w:val="en-US"/>
+        </w:rPr>
+        <w:t>(name, plot_id, owner_id)</w:t>
+      </w:r>
+      <w:r>
+        <w:rPr>
+          <w:lang w:val="en-US"/>
+        </w:rPr>
+        <w:t xml:space="preserve">  VALUES ('Баня', 5, 3);</w:t>
       </w:r>
     </w:p>
     <w:p>
@@ -3441,85 +2503,19 @@
         <w:rPr>
           <w:lang w:val="en-US"/>
         </w:rPr>
-        <w:t xml:space="preserve">INSERT INTO </w:t>
-      </w:r>
-      <w:proofErr w:type="spellStart"/>
-      <w:proofErr w:type="gramStart"/>
-      <w:r>
-        <w:rPr>
-          <w:lang w:val="en-US"/>
-        </w:rPr>
-        <w:t>public.building</w:t>
-      </w:r>
-      <w:proofErr w:type="spellEnd"/>
-      <w:proofErr w:type="gramEnd"/>
-      <w:r>
-        <w:rPr>
-          <w:lang w:val="en-US"/>
-        </w:rPr>
-        <w:t xml:space="preserve">(name, </w:t>
-      </w:r>
-      <w:proofErr w:type="spellStart"/>
-      <w:r>
-        <w:rPr>
-          <w:lang w:val="en-US"/>
-        </w:rPr>
-        <w:t>plot_id</w:t>
-      </w:r>
-      <w:proofErr w:type="spellEnd"/>
-      <w:r>
-        <w:rPr>
-          <w:lang w:val="en-US"/>
-        </w:rPr>
-        <w:t xml:space="preserve">, </w:t>
-      </w:r>
-      <w:proofErr w:type="spellStart"/>
-      <w:r>
-        <w:rPr>
-          <w:lang w:val="en-US"/>
-        </w:rPr>
-        <w:t>owner_id</w:t>
-      </w:r>
-      <w:proofErr w:type="spellEnd"/>
-      <w:r>
-        <w:rPr>
-          <w:lang w:val="en-US"/>
-        </w:rPr>
-        <w:t>)</w:t>
-      </w:r>
-      <w:r>
-        <w:rPr>
-          <w:lang w:val="en-US"/>
-        </w:rPr>
-        <w:t xml:space="preserve">  VALUES ('</w:t>
-      </w:r>
-      <w:proofErr w:type="spellStart"/>
-      <w:r>
-        <w:rPr>
-          <w:lang w:val="en-US"/>
-        </w:rPr>
-        <w:t>Дом</w:t>
-      </w:r>
-      <w:proofErr w:type="spellEnd"/>
-      <w:r>
-        <w:rPr>
-          <w:lang w:val="en-US"/>
-        </w:rPr>
-        <w:t xml:space="preserve"> </w:t>
-      </w:r>
-      <w:proofErr w:type="spellStart"/>
-      <w:r>
-        <w:rPr>
-          <w:lang w:val="en-US"/>
-        </w:rPr>
-        <w:t>кирпичный</w:t>
-      </w:r>
-      <w:proofErr w:type="spellEnd"/>
-      <w:r>
-        <w:rPr>
-          <w:lang w:val="en-US"/>
-        </w:rPr>
-        <w:t>', 5, 1);</w:t>
+        <w:t>INSERT INTO public.building</w:t>
+      </w:r>
+      <w:r>
+        <w:rPr>
+          <w:lang w:val="en-US"/>
+        </w:rPr>
+        <w:t>(name, plot_id, owner_id)</w:t>
+      </w:r>
+      <w:r>
+        <w:rPr>
+          <w:lang w:val="en-US"/>
+        </w:rPr>
+        <w:t xml:space="preserve">  VALUES ('Дом кирпичный', 5, 1);</w:t>
       </w:r>
     </w:p>
     <w:p>
@@ -3550,24 +2546,8 @@
         <w:rPr>
           <w:lang w:val="en-US"/>
         </w:rPr>
-        <w:t xml:space="preserve">INSERT INTO </w:t>
-      </w:r>
-      <w:proofErr w:type="spellStart"/>
-      <w:proofErr w:type="gramStart"/>
-      <w:r>
-        <w:rPr>
-          <w:lang w:val="en-US"/>
-        </w:rPr>
-        <w:t>public.payment</w:t>
-      </w:r>
-      <w:proofErr w:type="gramEnd"/>
-      <w:r>
-        <w:rPr>
-          <w:lang w:val="en-US"/>
-        </w:rPr>
-        <w:t>_type</w:t>
-      </w:r>
-      <w:proofErr w:type="spellEnd"/>
+        <w:t>INSERT INTO public.payment_type</w:t>
+      </w:r>
       <w:r>
         <w:rPr>
           <w:lang w:val="en-US"/>
@@ -3578,35 +2558,7 @@
         <w:rPr>
           <w:lang w:val="en-US"/>
         </w:rPr>
-        <w:t xml:space="preserve">  VALUES ('</w:t>
-      </w:r>
-      <w:proofErr w:type="spellStart"/>
-      <w:r>
-        <w:rPr>
-          <w:lang w:val="en-US"/>
-        </w:rPr>
-        <w:t>Ежегодный</w:t>
-      </w:r>
-      <w:proofErr w:type="spellEnd"/>
-      <w:r>
-        <w:rPr>
-          <w:lang w:val="en-US"/>
-        </w:rPr>
-        <w:t xml:space="preserve"> </w:t>
-      </w:r>
-      <w:proofErr w:type="spellStart"/>
-      <w:r>
-        <w:rPr>
-          <w:lang w:val="en-US"/>
-        </w:rPr>
-        <w:t>взнос</w:t>
-      </w:r>
-      <w:proofErr w:type="spellEnd"/>
-      <w:r>
-        <w:rPr>
-          <w:lang w:val="en-US"/>
-        </w:rPr>
-        <w:t>');</w:t>
+        <w:t xml:space="preserve">  VALUES ('Ежегодный взнос');</w:t>
       </w:r>
     </w:p>
     <w:p>
@@ -3620,24 +2572,8 @@
         <w:rPr>
           <w:lang w:val="en-US"/>
         </w:rPr>
-        <w:t xml:space="preserve">INSERT INTO </w:t>
-      </w:r>
-      <w:proofErr w:type="spellStart"/>
-      <w:proofErr w:type="gramStart"/>
-      <w:r>
-        <w:rPr>
-          <w:lang w:val="en-US"/>
-        </w:rPr>
-        <w:t>public.payment</w:t>
-      </w:r>
-      <w:proofErr w:type="gramEnd"/>
-      <w:r>
-        <w:rPr>
-          <w:lang w:val="en-US"/>
-        </w:rPr>
-        <w:t>_type</w:t>
-      </w:r>
-      <w:proofErr w:type="spellEnd"/>
+        <w:t>INSERT INTO public.payment_type</w:t>
+      </w:r>
       <w:r>
         <w:rPr>
           <w:lang w:val="en-US"/>
@@ -3688,99 +2624,19 @@
         <w:rPr>
           <w:lang w:val="en-US"/>
         </w:rPr>
-        <w:t xml:space="preserve">INSERT INTO </w:t>
-      </w:r>
-      <w:proofErr w:type="spellStart"/>
-      <w:proofErr w:type="gramStart"/>
-      <w:r>
-        <w:rPr>
-          <w:lang w:val="en-US"/>
-        </w:rPr>
-        <w:t>public.owner</w:t>
-      </w:r>
-      <w:proofErr w:type="spellEnd"/>
-      <w:proofErr w:type="gramEnd"/>
-      <w:r>
-        <w:rPr>
-          <w:lang w:val="en-US"/>
-        </w:rPr>
-        <w:t xml:space="preserve">(surname, </w:t>
-      </w:r>
-      <w:proofErr w:type="spellStart"/>
-      <w:r>
-        <w:rPr>
-          <w:lang w:val="en-US"/>
-        </w:rPr>
-        <w:t>first_name</w:t>
-      </w:r>
-      <w:proofErr w:type="spellEnd"/>
-      <w:r>
-        <w:rPr>
-          <w:lang w:val="en-US"/>
-        </w:rPr>
-        <w:t xml:space="preserve">, </w:t>
-      </w:r>
-      <w:proofErr w:type="spellStart"/>
-      <w:r>
-        <w:rPr>
-          <w:lang w:val="en-US"/>
-        </w:rPr>
-        <w:t>last_name</w:t>
-      </w:r>
-      <w:proofErr w:type="spellEnd"/>
-      <w:r>
-        <w:rPr>
-          <w:lang w:val="en-US"/>
-        </w:rPr>
-        <w:t>)</w:t>
-      </w:r>
-      <w:r>
-        <w:rPr>
-          <w:lang w:val="en-US"/>
-        </w:rPr>
-        <w:t xml:space="preserve">  VALUES ('</w:t>
-      </w:r>
-      <w:proofErr w:type="spellStart"/>
-      <w:r>
-        <w:rPr>
-          <w:lang w:val="en-US"/>
-        </w:rPr>
-        <w:t>Иванов</w:t>
-      </w:r>
-      <w:proofErr w:type="spellEnd"/>
-      <w:r>
-        <w:rPr>
-          <w:lang w:val="en-US"/>
-        </w:rPr>
-        <w:t>', '</w:t>
-      </w:r>
-      <w:proofErr w:type="spellStart"/>
-      <w:r>
-        <w:rPr>
-          <w:lang w:val="en-US"/>
-        </w:rPr>
-        <w:t>Дмитрий</w:t>
-      </w:r>
-      <w:proofErr w:type="spellEnd"/>
-      <w:r>
-        <w:rPr>
-          <w:lang w:val="en-US"/>
-        </w:rPr>
-        <w:t>', '</w:t>
-      </w:r>
-      <w:proofErr w:type="spellStart"/>
-      <w:r>
-        <w:rPr>
-          <w:lang w:val="en-US"/>
-        </w:rPr>
-        <w:t>Петрович</w:t>
-      </w:r>
-      <w:proofErr w:type="spellEnd"/>
-      <w:r>
-        <w:rPr>
-          <w:lang w:val="en-US"/>
-        </w:rPr>
-        <w:t>');</w:t>
+        <w:t>INSERT INTO public.owner</w:t>
+      </w:r>
+      <w:r>
+        <w:rPr>
+          <w:lang w:val="en-US"/>
+        </w:rPr>
+        <w:t>(surname, first_name, last_name)</w:t>
+      </w:r>
+      <w:r>
+        <w:rPr>
+          <w:lang w:val="en-US"/>
+        </w:rPr>
+        <w:t xml:space="preserve">  VALUES ('Иванов', 'Дмитрий', 'Петрович');</w:t>
       </w:r>
     </w:p>
     <w:p>
@@ -3794,99 +2650,19 @@
         <w:rPr>
           <w:lang w:val="en-US"/>
         </w:rPr>
-        <w:t xml:space="preserve">INSERT INTO </w:t>
-      </w:r>
-      <w:proofErr w:type="spellStart"/>
-      <w:proofErr w:type="gramStart"/>
-      <w:r>
-        <w:rPr>
-          <w:lang w:val="en-US"/>
-        </w:rPr>
-        <w:t>public.owner</w:t>
-      </w:r>
-      <w:proofErr w:type="spellEnd"/>
-      <w:proofErr w:type="gramEnd"/>
-      <w:r>
-        <w:rPr>
-          <w:lang w:val="en-US"/>
-        </w:rPr>
-        <w:t xml:space="preserve">(surname, </w:t>
-      </w:r>
-      <w:proofErr w:type="spellStart"/>
-      <w:r>
-        <w:rPr>
-          <w:lang w:val="en-US"/>
-        </w:rPr>
-        <w:t>first_name</w:t>
-      </w:r>
-      <w:proofErr w:type="spellEnd"/>
-      <w:r>
-        <w:rPr>
-          <w:lang w:val="en-US"/>
-        </w:rPr>
-        <w:t xml:space="preserve">, </w:t>
-      </w:r>
-      <w:proofErr w:type="spellStart"/>
-      <w:r>
-        <w:rPr>
-          <w:lang w:val="en-US"/>
-        </w:rPr>
-        <w:t>last_name</w:t>
-      </w:r>
-      <w:proofErr w:type="spellEnd"/>
-      <w:r>
-        <w:rPr>
-          <w:lang w:val="en-US"/>
-        </w:rPr>
-        <w:t>)</w:t>
-      </w:r>
-      <w:r>
-        <w:rPr>
-          <w:lang w:val="en-US"/>
-        </w:rPr>
-        <w:t xml:space="preserve">  VALUES ('</w:t>
-      </w:r>
-      <w:proofErr w:type="spellStart"/>
-      <w:r>
-        <w:rPr>
-          <w:lang w:val="en-US"/>
-        </w:rPr>
-        <w:t>Петров</w:t>
-      </w:r>
-      <w:proofErr w:type="spellEnd"/>
-      <w:r>
-        <w:rPr>
-          <w:lang w:val="en-US"/>
-        </w:rPr>
-        <w:t>', '</w:t>
-      </w:r>
-      <w:proofErr w:type="spellStart"/>
-      <w:r>
-        <w:rPr>
-          <w:lang w:val="en-US"/>
-        </w:rPr>
-        <w:t>Иван</w:t>
-      </w:r>
-      <w:proofErr w:type="spellEnd"/>
-      <w:r>
-        <w:rPr>
-          <w:lang w:val="en-US"/>
-        </w:rPr>
-        <w:t>', '</w:t>
-      </w:r>
-      <w:proofErr w:type="spellStart"/>
-      <w:r>
-        <w:rPr>
-          <w:lang w:val="en-US"/>
-        </w:rPr>
-        <w:t>Дмитриевич</w:t>
-      </w:r>
-      <w:proofErr w:type="spellEnd"/>
-      <w:r>
-        <w:rPr>
-          <w:lang w:val="en-US"/>
-        </w:rPr>
-        <w:t>');</w:t>
+        <w:t>INSERT INTO public.owner</w:t>
+      </w:r>
+      <w:r>
+        <w:rPr>
+          <w:lang w:val="en-US"/>
+        </w:rPr>
+        <w:t>(surname, first_name, last_name)</w:t>
+      </w:r>
+      <w:r>
+        <w:rPr>
+          <w:lang w:val="en-US"/>
+        </w:rPr>
+        <w:t xml:space="preserve">  VALUES ('Петров', 'Иван', 'Дмитриевич');</w:t>
       </w:r>
     </w:p>
     <w:p>
@@ -3900,99 +2676,19 @@
         <w:rPr>
           <w:lang w:val="en-US"/>
         </w:rPr>
-        <w:t xml:space="preserve">INSERT INTO </w:t>
-      </w:r>
-      <w:proofErr w:type="spellStart"/>
-      <w:proofErr w:type="gramStart"/>
-      <w:r>
-        <w:rPr>
-          <w:lang w:val="en-US"/>
-        </w:rPr>
-        <w:t>public.owner</w:t>
-      </w:r>
-      <w:proofErr w:type="spellEnd"/>
-      <w:proofErr w:type="gramEnd"/>
-      <w:r>
-        <w:rPr>
-          <w:lang w:val="en-US"/>
-        </w:rPr>
-        <w:t xml:space="preserve">(surname, </w:t>
-      </w:r>
-      <w:proofErr w:type="spellStart"/>
-      <w:r>
-        <w:rPr>
-          <w:lang w:val="en-US"/>
-        </w:rPr>
-        <w:t>first_name</w:t>
-      </w:r>
-      <w:proofErr w:type="spellEnd"/>
-      <w:r>
-        <w:rPr>
-          <w:lang w:val="en-US"/>
-        </w:rPr>
-        <w:t xml:space="preserve">, </w:t>
-      </w:r>
-      <w:proofErr w:type="spellStart"/>
-      <w:r>
-        <w:rPr>
-          <w:lang w:val="en-US"/>
-        </w:rPr>
-        <w:t>last_name</w:t>
-      </w:r>
-      <w:proofErr w:type="spellEnd"/>
-      <w:r>
-        <w:rPr>
-          <w:lang w:val="en-US"/>
-        </w:rPr>
-        <w:t>)</w:t>
-      </w:r>
-      <w:r>
-        <w:rPr>
-          <w:lang w:val="en-US"/>
-        </w:rPr>
-        <w:t xml:space="preserve">  VALUES ('</w:t>
-      </w:r>
-      <w:proofErr w:type="spellStart"/>
-      <w:r>
-        <w:rPr>
-          <w:lang w:val="en-US"/>
-        </w:rPr>
-        <w:t>Дмитриев</w:t>
-      </w:r>
-      <w:proofErr w:type="spellEnd"/>
-      <w:r>
-        <w:rPr>
-          <w:lang w:val="en-US"/>
-        </w:rPr>
-        <w:t>', '</w:t>
-      </w:r>
-      <w:proofErr w:type="spellStart"/>
-      <w:r>
-        <w:rPr>
-          <w:lang w:val="en-US"/>
-        </w:rPr>
-        <w:t>Петр</w:t>
-      </w:r>
-      <w:proofErr w:type="spellEnd"/>
-      <w:r>
-        <w:rPr>
-          <w:lang w:val="en-US"/>
-        </w:rPr>
-        <w:t>', '</w:t>
-      </w:r>
-      <w:proofErr w:type="spellStart"/>
-      <w:r>
-        <w:rPr>
-          <w:lang w:val="en-US"/>
-        </w:rPr>
-        <w:t>Иванович</w:t>
-      </w:r>
-      <w:proofErr w:type="spellEnd"/>
-      <w:r>
-        <w:rPr>
-          <w:lang w:val="en-US"/>
-        </w:rPr>
-        <w:t>');</w:t>
+        <w:t>INSERT INTO public.owner</w:t>
+      </w:r>
+      <w:r>
+        <w:rPr>
+          <w:lang w:val="en-US"/>
+        </w:rPr>
+        <w:t>(surname, first_name, last_name)</w:t>
+      </w:r>
+      <w:r>
+        <w:rPr>
+          <w:lang w:val="en-US"/>
+        </w:rPr>
+        <w:t xml:space="preserve">  VALUES ('Дмитриев', 'Петр', 'Иванович');</w:t>
       </w:r>
     </w:p>
     <w:p>
@@ -4006,99 +2702,19 @@
         <w:rPr>
           <w:lang w:val="en-US"/>
         </w:rPr>
-        <w:t xml:space="preserve">INSERT INTO </w:t>
-      </w:r>
-      <w:proofErr w:type="spellStart"/>
-      <w:proofErr w:type="gramStart"/>
-      <w:r>
-        <w:rPr>
-          <w:lang w:val="en-US"/>
-        </w:rPr>
-        <w:t>public.owner</w:t>
-      </w:r>
-      <w:proofErr w:type="spellEnd"/>
-      <w:proofErr w:type="gramEnd"/>
-      <w:r>
-        <w:rPr>
-          <w:lang w:val="en-US"/>
-        </w:rPr>
-        <w:t xml:space="preserve">(surname, </w:t>
-      </w:r>
-      <w:proofErr w:type="spellStart"/>
-      <w:r>
-        <w:rPr>
-          <w:lang w:val="en-US"/>
-        </w:rPr>
-        <w:t>first_name</w:t>
-      </w:r>
-      <w:proofErr w:type="spellEnd"/>
-      <w:r>
-        <w:rPr>
-          <w:lang w:val="en-US"/>
-        </w:rPr>
-        <w:t xml:space="preserve">, </w:t>
-      </w:r>
-      <w:proofErr w:type="spellStart"/>
-      <w:r>
-        <w:rPr>
-          <w:lang w:val="en-US"/>
-        </w:rPr>
-        <w:t>last_name</w:t>
-      </w:r>
-      <w:proofErr w:type="spellEnd"/>
-      <w:r>
-        <w:rPr>
-          <w:lang w:val="en-US"/>
-        </w:rPr>
-        <w:t>)</w:t>
-      </w:r>
-      <w:r>
-        <w:rPr>
-          <w:lang w:val="en-US"/>
-        </w:rPr>
-        <w:t xml:space="preserve">  VALUES ('</w:t>
-      </w:r>
-      <w:proofErr w:type="spellStart"/>
-      <w:r>
-        <w:rPr>
-          <w:lang w:val="en-US"/>
-        </w:rPr>
-        <w:t>Иванов</w:t>
-      </w:r>
-      <w:proofErr w:type="spellEnd"/>
-      <w:r>
-        <w:rPr>
-          <w:lang w:val="en-US"/>
-        </w:rPr>
-        <w:t>', '</w:t>
-      </w:r>
-      <w:proofErr w:type="spellStart"/>
-      <w:r>
-        <w:rPr>
-          <w:lang w:val="en-US"/>
-        </w:rPr>
-        <w:t>Петр</w:t>
-      </w:r>
-      <w:proofErr w:type="spellEnd"/>
-      <w:r>
-        <w:rPr>
-          <w:lang w:val="en-US"/>
-        </w:rPr>
-        <w:t>', '</w:t>
-      </w:r>
-      <w:proofErr w:type="spellStart"/>
-      <w:r>
-        <w:rPr>
-          <w:lang w:val="en-US"/>
-        </w:rPr>
-        <w:t>Дмитриевич</w:t>
-      </w:r>
-      <w:proofErr w:type="spellEnd"/>
-      <w:r>
-        <w:rPr>
-          <w:lang w:val="en-US"/>
-        </w:rPr>
-        <w:t>');</w:t>
+        <w:t>INSERT INTO public.owner</w:t>
+      </w:r>
+      <w:r>
+        <w:rPr>
+          <w:lang w:val="en-US"/>
+        </w:rPr>
+        <w:t>(surname, first_name, last_name)</w:t>
+      </w:r>
+      <w:r>
+        <w:rPr>
+          <w:lang w:val="en-US"/>
+        </w:rPr>
+        <w:t xml:space="preserve">  VALUES ('Иванов', 'Петр', 'Дмитриевич');</w:t>
       </w:r>
     </w:p>
     <w:p>
@@ -4112,99 +2728,19 @@
         <w:rPr>
           <w:lang w:val="en-US"/>
         </w:rPr>
-        <w:t xml:space="preserve">INSERT INTO </w:t>
-      </w:r>
-      <w:proofErr w:type="spellStart"/>
-      <w:proofErr w:type="gramStart"/>
-      <w:r>
-        <w:rPr>
-          <w:lang w:val="en-US"/>
-        </w:rPr>
-        <w:t>public.owner</w:t>
-      </w:r>
-      <w:proofErr w:type="spellEnd"/>
-      <w:proofErr w:type="gramEnd"/>
-      <w:r>
-        <w:rPr>
-          <w:lang w:val="en-US"/>
-        </w:rPr>
-        <w:t xml:space="preserve">(surname, </w:t>
-      </w:r>
-      <w:proofErr w:type="spellStart"/>
-      <w:r>
-        <w:rPr>
-          <w:lang w:val="en-US"/>
-        </w:rPr>
-        <w:t>first_name</w:t>
-      </w:r>
-      <w:proofErr w:type="spellEnd"/>
-      <w:r>
-        <w:rPr>
-          <w:lang w:val="en-US"/>
-        </w:rPr>
-        <w:t xml:space="preserve">, </w:t>
-      </w:r>
-      <w:proofErr w:type="spellStart"/>
-      <w:r>
-        <w:rPr>
-          <w:lang w:val="en-US"/>
-        </w:rPr>
-        <w:t>last_name</w:t>
-      </w:r>
-      <w:proofErr w:type="spellEnd"/>
-      <w:r>
-        <w:rPr>
-          <w:lang w:val="en-US"/>
-        </w:rPr>
-        <w:t>)</w:t>
-      </w:r>
-      <w:r>
-        <w:rPr>
-          <w:lang w:val="en-US"/>
-        </w:rPr>
-        <w:t xml:space="preserve">  VALUES  '</w:t>
-      </w:r>
-      <w:proofErr w:type="spellStart"/>
-      <w:r>
-        <w:rPr>
-          <w:lang w:val="en-US"/>
-        </w:rPr>
-        <w:t>Дмитриев</w:t>
-      </w:r>
-      <w:proofErr w:type="spellEnd"/>
-      <w:r>
-        <w:rPr>
-          <w:lang w:val="en-US"/>
-        </w:rPr>
-        <w:t>', '</w:t>
-      </w:r>
-      <w:proofErr w:type="spellStart"/>
-      <w:r>
-        <w:rPr>
-          <w:lang w:val="en-US"/>
-        </w:rPr>
-        <w:t>Иван</w:t>
-      </w:r>
-      <w:proofErr w:type="spellEnd"/>
-      <w:r>
-        <w:rPr>
-          <w:lang w:val="en-US"/>
-        </w:rPr>
-        <w:t>', '</w:t>
-      </w:r>
-      <w:proofErr w:type="spellStart"/>
-      <w:r>
-        <w:rPr>
-          <w:lang w:val="en-US"/>
-        </w:rPr>
-        <w:t>Алексеевич</w:t>
-      </w:r>
-      <w:proofErr w:type="spellEnd"/>
-      <w:r>
-        <w:rPr>
-          <w:lang w:val="en-US"/>
-        </w:rPr>
-        <w:t>');</w:t>
+        <w:t>INSERT INTO public.owner</w:t>
+      </w:r>
+      <w:r>
+        <w:rPr>
+          <w:lang w:val="en-US"/>
+        </w:rPr>
+        <w:t>(surname, first_name, last_name)</w:t>
+      </w:r>
+      <w:r>
+        <w:rPr>
+          <w:lang w:val="en-US"/>
+        </w:rPr>
+        <w:t xml:space="preserve">  VALUES  'Дмитриев', 'Иван', 'Алексеевич');</w:t>
       </w:r>
     </w:p>
     <w:p>
@@ -4219,99 +2755,19 @@
           <w:lang w:val="en-US"/>
         </w:rPr>
         <w:lastRenderedPageBreak/>
-        <w:t xml:space="preserve">INSERT INTO </w:t>
-      </w:r>
-      <w:proofErr w:type="spellStart"/>
-      <w:proofErr w:type="gramStart"/>
-      <w:r>
-        <w:rPr>
-          <w:lang w:val="en-US"/>
-        </w:rPr>
-        <w:t>public.owner</w:t>
-      </w:r>
-      <w:proofErr w:type="spellEnd"/>
-      <w:proofErr w:type="gramEnd"/>
-      <w:r>
-        <w:rPr>
-          <w:lang w:val="en-US"/>
-        </w:rPr>
-        <w:t xml:space="preserve">(surname, </w:t>
-      </w:r>
-      <w:proofErr w:type="spellStart"/>
-      <w:r>
-        <w:rPr>
-          <w:lang w:val="en-US"/>
-        </w:rPr>
-        <w:t>first_name</w:t>
-      </w:r>
-      <w:proofErr w:type="spellEnd"/>
-      <w:r>
-        <w:rPr>
-          <w:lang w:val="en-US"/>
-        </w:rPr>
-        <w:t xml:space="preserve">, </w:t>
-      </w:r>
-      <w:proofErr w:type="spellStart"/>
-      <w:r>
-        <w:rPr>
-          <w:lang w:val="en-US"/>
-        </w:rPr>
-        <w:t>last_name</w:t>
-      </w:r>
-      <w:proofErr w:type="spellEnd"/>
-      <w:r>
-        <w:rPr>
-          <w:lang w:val="en-US"/>
-        </w:rPr>
-        <w:t>)</w:t>
-      </w:r>
-      <w:r>
-        <w:rPr>
-          <w:lang w:val="en-US"/>
-        </w:rPr>
-        <w:t xml:space="preserve">  VALUES ('</w:t>
-      </w:r>
-      <w:proofErr w:type="spellStart"/>
-      <w:r>
-        <w:rPr>
-          <w:lang w:val="en-US"/>
-        </w:rPr>
-        <w:t>Петров</w:t>
-      </w:r>
-      <w:proofErr w:type="spellEnd"/>
-      <w:r>
-        <w:rPr>
-          <w:lang w:val="en-US"/>
-        </w:rPr>
-        <w:t>', '</w:t>
-      </w:r>
-      <w:proofErr w:type="spellStart"/>
-      <w:r>
-        <w:rPr>
-          <w:lang w:val="en-US"/>
-        </w:rPr>
-        <w:t>Дмитрий</w:t>
-      </w:r>
-      <w:proofErr w:type="spellEnd"/>
-      <w:r>
-        <w:rPr>
-          <w:lang w:val="en-US"/>
-        </w:rPr>
-        <w:t>', '</w:t>
-      </w:r>
-      <w:proofErr w:type="spellStart"/>
-      <w:r>
-        <w:rPr>
-          <w:lang w:val="en-US"/>
-        </w:rPr>
-        <w:t>Петрович</w:t>
-      </w:r>
-      <w:proofErr w:type="spellEnd"/>
-      <w:r>
-        <w:rPr>
-          <w:lang w:val="en-US"/>
-        </w:rPr>
-        <w:t>');</w:t>
+        <w:t>INSERT INTO public.owner</w:t>
+      </w:r>
+      <w:r>
+        <w:rPr>
+          <w:lang w:val="en-US"/>
+        </w:rPr>
+        <w:t>(surname, first_name, last_name)</w:t>
+      </w:r>
+      <w:r>
+        <w:rPr>
+          <w:lang w:val="en-US"/>
+        </w:rPr>
+        <w:t xml:space="preserve">  VALUES ('Петров', 'Дмитрий', 'Петрович');</w:t>
       </w:r>
     </w:p>
     <w:p>
@@ -4341,65 +2797,13 @@
         <w:rPr>
           <w:lang w:val="en-US"/>
         </w:rPr>
-        <w:t xml:space="preserve">INSERT INTO </w:t>
-      </w:r>
-      <w:proofErr w:type="spellStart"/>
-      <w:proofErr w:type="gramStart"/>
-      <w:r>
-        <w:rPr>
-          <w:lang w:val="en-US"/>
-        </w:rPr>
-        <w:t>public.payment</w:t>
-      </w:r>
-      <w:proofErr w:type="spellEnd"/>
-      <w:proofErr w:type="gramEnd"/>
-      <w:r>
-        <w:rPr>
-          <w:lang w:val="en-US"/>
-        </w:rPr>
-        <w:t xml:space="preserve">(sum, </w:t>
-      </w:r>
-      <w:proofErr w:type="spellStart"/>
-      <w:r>
-        <w:rPr>
-          <w:lang w:val="en-US"/>
-        </w:rPr>
-        <w:t>date_time</w:t>
-      </w:r>
-      <w:proofErr w:type="spellEnd"/>
-      <w:r>
-        <w:rPr>
-          <w:lang w:val="en-US"/>
-        </w:rPr>
-        <w:t xml:space="preserve">, </w:t>
-      </w:r>
-      <w:proofErr w:type="spellStart"/>
-      <w:r>
-        <w:rPr>
-          <w:lang w:val="en-US"/>
-        </w:rPr>
-        <w:t>type_id</w:t>
-      </w:r>
-      <w:proofErr w:type="spellEnd"/>
-      <w:r>
-        <w:rPr>
-          <w:lang w:val="en-US"/>
-        </w:rPr>
-        <w:t xml:space="preserve">, </w:t>
-      </w:r>
-      <w:proofErr w:type="spellStart"/>
-      <w:r>
-        <w:rPr>
-          <w:lang w:val="en-US"/>
-        </w:rPr>
-        <w:t>owner_id</w:t>
-      </w:r>
-      <w:proofErr w:type="spellEnd"/>
-      <w:r>
-        <w:rPr>
-          <w:lang w:val="en-US"/>
-        </w:rPr>
-        <w:t>)</w:t>
+        <w:t>INSERT INTO public.payment</w:t>
+      </w:r>
+      <w:r>
+        <w:rPr>
+          <w:lang w:val="en-US"/>
+        </w:rPr>
+        <w:t>(sum, date_time, type_id, owner_id)</w:t>
       </w:r>
       <w:r>
         <w:rPr>
@@ -4419,65 +2823,13 @@
         <w:rPr>
           <w:lang w:val="en-US"/>
         </w:rPr>
-        <w:t xml:space="preserve">INSERT INTO </w:t>
-      </w:r>
-      <w:proofErr w:type="spellStart"/>
-      <w:proofErr w:type="gramStart"/>
-      <w:r>
-        <w:rPr>
-          <w:lang w:val="en-US"/>
-        </w:rPr>
-        <w:t>public.payment</w:t>
-      </w:r>
-      <w:proofErr w:type="spellEnd"/>
-      <w:proofErr w:type="gramEnd"/>
-      <w:r>
-        <w:rPr>
-          <w:lang w:val="en-US"/>
-        </w:rPr>
-        <w:t xml:space="preserve">(sum, </w:t>
-      </w:r>
-      <w:proofErr w:type="spellStart"/>
-      <w:r>
-        <w:rPr>
-          <w:lang w:val="en-US"/>
-        </w:rPr>
-        <w:t>date_time</w:t>
-      </w:r>
-      <w:proofErr w:type="spellEnd"/>
-      <w:r>
-        <w:rPr>
-          <w:lang w:val="en-US"/>
-        </w:rPr>
-        <w:t xml:space="preserve">, </w:t>
-      </w:r>
-      <w:proofErr w:type="spellStart"/>
-      <w:r>
-        <w:rPr>
-          <w:lang w:val="en-US"/>
-        </w:rPr>
-        <w:t>type_id</w:t>
-      </w:r>
-      <w:proofErr w:type="spellEnd"/>
-      <w:r>
-        <w:rPr>
-          <w:lang w:val="en-US"/>
-        </w:rPr>
-        <w:t xml:space="preserve">, </w:t>
-      </w:r>
-      <w:proofErr w:type="spellStart"/>
-      <w:r>
-        <w:rPr>
-          <w:lang w:val="en-US"/>
-        </w:rPr>
-        <w:t>owner_id</w:t>
-      </w:r>
-      <w:proofErr w:type="spellEnd"/>
-      <w:r>
-        <w:rPr>
-          <w:lang w:val="en-US"/>
-        </w:rPr>
-        <w:t>)</w:t>
+        <w:t>INSERT INTO public.payment</w:t>
+      </w:r>
+      <w:r>
+        <w:rPr>
+          <w:lang w:val="en-US"/>
+        </w:rPr>
+        <w:t>(sum, date_time, type_id, owner_id)</w:t>
       </w:r>
       <w:r>
         <w:rPr>
@@ -4497,65 +2849,13 @@
         <w:rPr>
           <w:lang w:val="en-US"/>
         </w:rPr>
-        <w:t xml:space="preserve">INSERT INTO </w:t>
-      </w:r>
-      <w:proofErr w:type="spellStart"/>
-      <w:proofErr w:type="gramStart"/>
-      <w:r>
-        <w:rPr>
-          <w:lang w:val="en-US"/>
-        </w:rPr>
-        <w:t>public.payment</w:t>
-      </w:r>
-      <w:proofErr w:type="spellEnd"/>
-      <w:proofErr w:type="gramEnd"/>
-      <w:r>
-        <w:rPr>
-          <w:lang w:val="en-US"/>
-        </w:rPr>
-        <w:t xml:space="preserve">(sum, </w:t>
-      </w:r>
-      <w:proofErr w:type="spellStart"/>
-      <w:r>
-        <w:rPr>
-          <w:lang w:val="en-US"/>
-        </w:rPr>
-        <w:t>date_time</w:t>
-      </w:r>
-      <w:proofErr w:type="spellEnd"/>
-      <w:r>
-        <w:rPr>
-          <w:lang w:val="en-US"/>
-        </w:rPr>
-        <w:t xml:space="preserve">, </w:t>
-      </w:r>
-      <w:proofErr w:type="spellStart"/>
-      <w:r>
-        <w:rPr>
-          <w:lang w:val="en-US"/>
-        </w:rPr>
-        <w:t>type_id</w:t>
-      </w:r>
-      <w:proofErr w:type="spellEnd"/>
-      <w:r>
-        <w:rPr>
-          <w:lang w:val="en-US"/>
-        </w:rPr>
-        <w:t xml:space="preserve">, </w:t>
-      </w:r>
-      <w:proofErr w:type="spellStart"/>
-      <w:r>
-        <w:rPr>
-          <w:lang w:val="en-US"/>
-        </w:rPr>
-        <w:t>owner_id</w:t>
-      </w:r>
-      <w:proofErr w:type="spellEnd"/>
-      <w:r>
-        <w:rPr>
-          <w:lang w:val="en-US"/>
-        </w:rPr>
-        <w:t>)</w:t>
+        <w:t>INSERT INTO public.payment</w:t>
+      </w:r>
+      <w:r>
+        <w:rPr>
+          <w:lang w:val="en-US"/>
+        </w:rPr>
+        <w:t>(sum, date_time, type_id, owner_id)</w:t>
       </w:r>
       <w:r>
         <w:rPr>
@@ -4575,65 +2875,13 @@
         <w:rPr>
           <w:lang w:val="en-US"/>
         </w:rPr>
-        <w:t xml:space="preserve">INSERT INTO </w:t>
-      </w:r>
-      <w:proofErr w:type="spellStart"/>
-      <w:proofErr w:type="gramStart"/>
-      <w:r>
-        <w:rPr>
-          <w:lang w:val="en-US"/>
-        </w:rPr>
-        <w:t>public.payment</w:t>
-      </w:r>
-      <w:proofErr w:type="spellEnd"/>
-      <w:proofErr w:type="gramEnd"/>
-      <w:r>
-        <w:rPr>
-          <w:lang w:val="en-US"/>
-        </w:rPr>
-        <w:t xml:space="preserve">(sum, </w:t>
-      </w:r>
-      <w:proofErr w:type="spellStart"/>
-      <w:r>
-        <w:rPr>
-          <w:lang w:val="en-US"/>
-        </w:rPr>
-        <w:t>date_time</w:t>
-      </w:r>
-      <w:proofErr w:type="spellEnd"/>
-      <w:r>
-        <w:rPr>
-          <w:lang w:val="en-US"/>
-        </w:rPr>
-        <w:t xml:space="preserve">, </w:t>
-      </w:r>
-      <w:proofErr w:type="spellStart"/>
-      <w:r>
-        <w:rPr>
-          <w:lang w:val="en-US"/>
-        </w:rPr>
-        <w:t>type_id</w:t>
-      </w:r>
-      <w:proofErr w:type="spellEnd"/>
-      <w:r>
-        <w:rPr>
-          <w:lang w:val="en-US"/>
-        </w:rPr>
-        <w:t xml:space="preserve">, </w:t>
-      </w:r>
-      <w:proofErr w:type="spellStart"/>
-      <w:r>
-        <w:rPr>
-          <w:lang w:val="en-US"/>
-        </w:rPr>
-        <w:t>owner_id</w:t>
-      </w:r>
-      <w:proofErr w:type="spellEnd"/>
-      <w:r>
-        <w:rPr>
-          <w:lang w:val="en-US"/>
-        </w:rPr>
-        <w:t>)</w:t>
+        <w:t>INSERT INTO public.payment</w:t>
+      </w:r>
+      <w:r>
+        <w:rPr>
+          <w:lang w:val="en-US"/>
+        </w:rPr>
+        <w:t>(sum, date_time, type_id, owner_id)</w:t>
       </w:r>
       <w:r>
         <w:rPr>
@@ -4653,65 +2901,13 @@
         <w:rPr>
           <w:lang w:val="en-US"/>
         </w:rPr>
-        <w:t xml:space="preserve">INSERT INTO </w:t>
-      </w:r>
-      <w:proofErr w:type="spellStart"/>
-      <w:proofErr w:type="gramStart"/>
-      <w:r>
-        <w:rPr>
-          <w:lang w:val="en-US"/>
-        </w:rPr>
-        <w:t>public.payment</w:t>
-      </w:r>
-      <w:proofErr w:type="spellEnd"/>
-      <w:proofErr w:type="gramEnd"/>
-      <w:r>
-        <w:rPr>
-          <w:lang w:val="en-US"/>
-        </w:rPr>
-        <w:t xml:space="preserve">(sum, </w:t>
-      </w:r>
-      <w:proofErr w:type="spellStart"/>
-      <w:r>
-        <w:rPr>
-          <w:lang w:val="en-US"/>
-        </w:rPr>
-        <w:t>date_time</w:t>
-      </w:r>
-      <w:proofErr w:type="spellEnd"/>
-      <w:r>
-        <w:rPr>
-          <w:lang w:val="en-US"/>
-        </w:rPr>
-        <w:t xml:space="preserve">, </w:t>
-      </w:r>
-      <w:proofErr w:type="spellStart"/>
-      <w:r>
-        <w:rPr>
-          <w:lang w:val="en-US"/>
-        </w:rPr>
-        <w:t>type_id</w:t>
-      </w:r>
-      <w:proofErr w:type="spellEnd"/>
-      <w:r>
-        <w:rPr>
-          <w:lang w:val="en-US"/>
-        </w:rPr>
-        <w:t xml:space="preserve">, </w:t>
-      </w:r>
-      <w:proofErr w:type="spellStart"/>
-      <w:r>
-        <w:rPr>
-          <w:lang w:val="en-US"/>
-        </w:rPr>
-        <w:t>owner_id</w:t>
-      </w:r>
-      <w:proofErr w:type="spellEnd"/>
-      <w:r>
-        <w:rPr>
-          <w:lang w:val="en-US"/>
-        </w:rPr>
-        <w:t>)</w:t>
+        <w:t>INSERT INTO public.payment</w:t>
+      </w:r>
+      <w:r>
+        <w:rPr>
+          <w:lang w:val="en-US"/>
+        </w:rPr>
+        <w:t>(sum, date_time, type_id, owner_id)</w:t>
       </w:r>
       <w:r>
         <w:rPr>
@@ -4731,65 +2927,13 @@
         <w:rPr>
           <w:lang w:val="en-US"/>
         </w:rPr>
-        <w:t xml:space="preserve">INSERT INTO </w:t>
-      </w:r>
-      <w:proofErr w:type="spellStart"/>
-      <w:proofErr w:type="gramStart"/>
-      <w:r>
-        <w:rPr>
-          <w:lang w:val="en-US"/>
-        </w:rPr>
-        <w:t>public.payment</w:t>
-      </w:r>
-      <w:proofErr w:type="spellEnd"/>
-      <w:proofErr w:type="gramEnd"/>
-      <w:r>
-        <w:rPr>
-          <w:lang w:val="en-US"/>
-        </w:rPr>
-        <w:t xml:space="preserve">(sum, </w:t>
-      </w:r>
-      <w:proofErr w:type="spellStart"/>
-      <w:r>
-        <w:rPr>
-          <w:lang w:val="en-US"/>
-        </w:rPr>
-        <w:t>date_time</w:t>
-      </w:r>
-      <w:proofErr w:type="spellEnd"/>
-      <w:r>
-        <w:rPr>
-          <w:lang w:val="en-US"/>
-        </w:rPr>
-        <w:t xml:space="preserve">, </w:t>
-      </w:r>
-      <w:proofErr w:type="spellStart"/>
-      <w:r>
-        <w:rPr>
-          <w:lang w:val="en-US"/>
-        </w:rPr>
-        <w:t>type_id</w:t>
-      </w:r>
-      <w:proofErr w:type="spellEnd"/>
-      <w:r>
-        <w:rPr>
-          <w:lang w:val="en-US"/>
-        </w:rPr>
-        <w:t xml:space="preserve">, </w:t>
-      </w:r>
-      <w:proofErr w:type="spellStart"/>
-      <w:r>
-        <w:rPr>
-          <w:lang w:val="en-US"/>
-        </w:rPr>
-        <w:t>owner_id</w:t>
-      </w:r>
-      <w:proofErr w:type="spellEnd"/>
-      <w:r>
-        <w:rPr>
-          <w:lang w:val="en-US"/>
-        </w:rPr>
-        <w:t>)</w:t>
+        <w:t>INSERT INTO public.payment</w:t>
+      </w:r>
+      <w:r>
+        <w:rPr>
+          <w:lang w:val="en-US"/>
+        </w:rPr>
+        <w:t>(sum, date_time, type_id, owner_id)</w:t>
       </w:r>
       <w:r>
         <w:rPr>
@@ -4843,18 +2987,8 @@
         <w:rPr>
           <w:lang w:val="en-US"/>
         </w:rPr>
-        <w:t xml:space="preserve">INSERT INTO </w:t>
-      </w:r>
-      <w:proofErr w:type="spellStart"/>
-      <w:proofErr w:type="gramStart"/>
-      <w:r>
-        <w:rPr>
-          <w:lang w:val="en-US"/>
-        </w:rPr>
-        <w:t>public.plot</w:t>
-      </w:r>
-      <w:proofErr w:type="spellEnd"/>
-      <w:proofErr w:type="gramEnd"/>
+        <w:t>INSERT INTO public.plot</w:t>
+      </w:r>
       <w:r>
         <w:rPr>
           <w:lang w:val="en-US"/>
@@ -4885,18 +3019,8 @@
         <w:rPr>
           <w:lang w:val="en-US"/>
         </w:rPr>
-        <w:t xml:space="preserve">INSERT INTO </w:t>
-      </w:r>
-      <w:proofErr w:type="spellStart"/>
-      <w:proofErr w:type="gramStart"/>
-      <w:r>
-        <w:rPr>
-          <w:lang w:val="en-US"/>
-        </w:rPr>
-        <w:t>public.plot</w:t>
-      </w:r>
-      <w:proofErr w:type="spellEnd"/>
-      <w:proofErr w:type="gramEnd"/>
+        <w:t>INSERT INTO public.plot</w:t>
+      </w:r>
       <w:r>
         <w:rPr>
           <w:lang w:val="en-US"/>
@@ -4921,18 +3045,8 @@
         <w:rPr>
           <w:lang w:val="en-US"/>
         </w:rPr>
-        <w:t xml:space="preserve">INSERT INTO </w:t>
-      </w:r>
-      <w:proofErr w:type="spellStart"/>
-      <w:proofErr w:type="gramStart"/>
-      <w:r>
-        <w:rPr>
-          <w:lang w:val="en-US"/>
-        </w:rPr>
-        <w:t>public.plot</w:t>
-      </w:r>
-      <w:proofErr w:type="spellEnd"/>
-      <w:proofErr w:type="gramEnd"/>
+        <w:t>INSERT INTO public.plot</w:t>
+      </w:r>
       <w:r>
         <w:rPr>
           <w:lang w:val="en-US"/>
@@ -4957,18 +3071,8 @@
         <w:rPr>
           <w:lang w:val="en-US"/>
         </w:rPr>
-        <w:t xml:space="preserve">INSERT INTO </w:t>
-      </w:r>
-      <w:proofErr w:type="spellStart"/>
-      <w:proofErr w:type="gramStart"/>
-      <w:r>
-        <w:rPr>
-          <w:lang w:val="en-US"/>
-        </w:rPr>
-        <w:t>public.plot</w:t>
-      </w:r>
-      <w:proofErr w:type="spellEnd"/>
-      <w:proofErr w:type="gramEnd"/>
+        <w:t>INSERT INTO public.plot</w:t>
+      </w:r>
       <w:r>
         <w:rPr>
           <w:lang w:val="en-US"/>
@@ -4993,18 +3097,8 @@
         <w:rPr>
           <w:lang w:val="en-US"/>
         </w:rPr>
-        <w:t xml:space="preserve">INSERT INTO </w:t>
-      </w:r>
-      <w:proofErr w:type="spellStart"/>
-      <w:proofErr w:type="gramStart"/>
-      <w:r>
-        <w:rPr>
-          <w:lang w:val="en-US"/>
-        </w:rPr>
-        <w:t>public.plot</w:t>
-      </w:r>
-      <w:proofErr w:type="spellEnd"/>
-      <w:proofErr w:type="gramEnd"/>
+        <w:t>INSERT INTO public.plot</w:t>
+      </w:r>
       <w:r>
         <w:rPr>
           <w:lang w:val="en-US"/>
@@ -5038,29 +3132,7 @@
         <w:rPr>
           <w:lang w:val="en-US"/>
         </w:rPr>
-        <w:t xml:space="preserve">INSERT INTO </w:t>
-      </w:r>
-      <w:proofErr w:type="spellStart"/>
-      <w:proofErr w:type="gramStart"/>
-      <w:r>
-        <w:rPr>
-          <w:lang w:val="en-US"/>
-        </w:rPr>
-        <w:t>public.plot</w:t>
-      </w:r>
-      <w:proofErr w:type="gramEnd"/>
-      <w:r>
-        <w:rPr>
-          <w:lang w:val="en-US"/>
-        </w:rPr>
-        <w:t>_owner_link</w:t>
-      </w:r>
-      <w:proofErr w:type="spellEnd"/>
-      <w:r>
-        <w:rPr>
-          <w:lang w:val="en-US"/>
-        </w:rPr>
-        <w:t xml:space="preserve"> VALUES (1, 1);</w:t>
+        <w:t>INSERT INTO public.plot_owner_link VALUES (1, 1);</w:t>
       </w:r>
     </w:p>
     <w:p>
@@ -5075,29 +3147,7 @@
           <w:lang w:val="en-US"/>
         </w:rPr>
         <w:lastRenderedPageBreak/>
-        <w:t xml:space="preserve">INSERT INTO </w:t>
-      </w:r>
-      <w:proofErr w:type="spellStart"/>
-      <w:proofErr w:type="gramStart"/>
-      <w:r>
-        <w:rPr>
-          <w:lang w:val="en-US"/>
-        </w:rPr>
-        <w:t>public.plot</w:t>
-      </w:r>
-      <w:proofErr w:type="gramEnd"/>
-      <w:r>
-        <w:rPr>
-          <w:lang w:val="en-US"/>
-        </w:rPr>
-        <w:t>_owner_link</w:t>
-      </w:r>
-      <w:proofErr w:type="spellEnd"/>
-      <w:r>
-        <w:rPr>
-          <w:lang w:val="en-US"/>
-        </w:rPr>
-        <w:t xml:space="preserve"> VALUES (2, 2);</w:t>
+        <w:t>INSERT INTO public.plot_owner_link VALUES (2, 2);</w:t>
       </w:r>
     </w:p>
     <w:p>
@@ -5111,29 +3161,7 @@
         <w:rPr>
           <w:lang w:val="en-US"/>
         </w:rPr>
-        <w:t xml:space="preserve">INSERT INTO </w:t>
-      </w:r>
-      <w:proofErr w:type="spellStart"/>
-      <w:proofErr w:type="gramStart"/>
-      <w:r>
-        <w:rPr>
-          <w:lang w:val="en-US"/>
-        </w:rPr>
-        <w:t>public.plot</w:t>
-      </w:r>
-      <w:proofErr w:type="gramEnd"/>
-      <w:r>
-        <w:rPr>
-          <w:lang w:val="en-US"/>
-        </w:rPr>
-        <w:t>_owner_link</w:t>
-      </w:r>
-      <w:proofErr w:type="spellEnd"/>
-      <w:r>
-        <w:rPr>
-          <w:lang w:val="en-US"/>
-        </w:rPr>
-        <w:t xml:space="preserve"> VALUES (3, 3);</w:t>
+        <w:t>INSERT INTO public.plot_owner_link VALUES (3, 3);</w:t>
       </w:r>
     </w:p>
     <w:p>
@@ -5147,29 +3175,7 @@
         <w:rPr>
           <w:lang w:val="en-US"/>
         </w:rPr>
-        <w:t xml:space="preserve">INSERT INTO </w:t>
-      </w:r>
-      <w:proofErr w:type="spellStart"/>
-      <w:proofErr w:type="gramStart"/>
-      <w:r>
-        <w:rPr>
-          <w:lang w:val="en-US"/>
-        </w:rPr>
-        <w:t>public.plot</w:t>
-      </w:r>
-      <w:proofErr w:type="gramEnd"/>
-      <w:r>
-        <w:rPr>
-          <w:lang w:val="en-US"/>
-        </w:rPr>
-        <w:t>_owner_link</w:t>
-      </w:r>
-      <w:proofErr w:type="spellEnd"/>
-      <w:r>
-        <w:rPr>
-          <w:lang w:val="en-US"/>
-        </w:rPr>
-        <w:t xml:space="preserve"> VALUES (4, 4);</w:t>
+        <w:t>INSERT INTO public.plot_owner_link VALUES (4, 4);</w:t>
       </w:r>
     </w:p>
     <w:p>
@@ -5183,29 +3189,7 @@
         <w:rPr>
           <w:lang w:val="en-US"/>
         </w:rPr>
-        <w:t xml:space="preserve">INSERT INTO </w:t>
-      </w:r>
-      <w:proofErr w:type="spellStart"/>
-      <w:proofErr w:type="gramStart"/>
-      <w:r>
-        <w:rPr>
-          <w:lang w:val="en-US"/>
-        </w:rPr>
-        <w:t>public.plot</w:t>
-      </w:r>
-      <w:proofErr w:type="gramEnd"/>
-      <w:r>
-        <w:rPr>
-          <w:lang w:val="en-US"/>
-        </w:rPr>
-        <w:t>_owner_link</w:t>
-      </w:r>
-      <w:proofErr w:type="spellEnd"/>
-      <w:r>
-        <w:rPr>
-          <w:lang w:val="en-US"/>
-        </w:rPr>
-        <w:t xml:space="preserve"> VALUES (5, 5);</w:t>
+        <w:t>INSERT INTO public.plot_owner_link VALUES (5, 5);</w:t>
       </w:r>
     </w:p>
     <w:p>
@@ -5219,29 +3203,7 @@
         <w:rPr>
           <w:lang w:val="en-US"/>
         </w:rPr>
-        <w:t xml:space="preserve">INSERT INTO </w:t>
-      </w:r>
-      <w:proofErr w:type="spellStart"/>
-      <w:proofErr w:type="gramStart"/>
-      <w:r>
-        <w:rPr>
-          <w:lang w:val="en-US"/>
-        </w:rPr>
-        <w:t>public.plot</w:t>
-      </w:r>
-      <w:proofErr w:type="gramEnd"/>
-      <w:r>
-        <w:rPr>
-          <w:lang w:val="en-US"/>
-        </w:rPr>
-        <w:t>_owner_link</w:t>
-      </w:r>
-      <w:proofErr w:type="spellEnd"/>
-      <w:r>
-        <w:rPr>
-          <w:lang w:val="en-US"/>
-        </w:rPr>
-        <w:t xml:space="preserve"> VALUES (5, 6);</w:t>
+        <w:t>INSERT INTO public.plot_owner_link VALUES (5, 6);</w:t>
       </w:r>
     </w:p>
     <w:p>
@@ -5574,25 +3536,7 @@
                 <w:color w:val="auto"/>
                 <w:szCs w:val="28"/>
               </w:rPr>
-              <w:t>номера участков владельцев с отчеством, заканчивающимся на «</w:t>
-            </w:r>
-            <w:proofErr w:type="spellStart"/>
-            <w:r>
-              <w:rPr>
-                <w:rFonts w:ascii="Times New Roman" w:hAnsi="Times New Roman" w:cs="Times New Roman"/>
-                <w:color w:val="auto"/>
-                <w:szCs w:val="28"/>
-              </w:rPr>
-              <w:t>ич</w:t>
-            </w:r>
-            <w:proofErr w:type="spellEnd"/>
-            <w:r>
-              <w:rPr>
-                <w:rFonts w:ascii="Times New Roman" w:hAnsi="Times New Roman" w:cs="Times New Roman"/>
-                <w:color w:val="auto"/>
-                <w:szCs w:val="28"/>
-              </w:rPr>
-              <w:t>», но не начинающиеся на букву «А»</w:t>
+              <w:t>номера участков владельцев с отчеством, заканчивающимся на «ич», но не начинающиеся на букву «А»</w:t>
             </w:r>
           </w:p>
           <w:p>
@@ -5667,8 +3611,6 @@
               </w:rPr>
               <w:t>1, 2, 5</w:t>
             </w:r>
-            <w:bookmarkStart w:id="0" w:name="_GoBack"/>
-            <w:bookmarkEnd w:id="0"/>
           </w:p>
         </w:tc>
         <w:tc>
@@ -6004,7 +3946,6 @@
                 <w:lang w:val="en-US"/>
               </w:rPr>
             </w:pPr>
-            <w:proofErr w:type="spellStart"/>
             <w:r>
               <w:rPr>
                 <w:rFonts w:ascii="Times New Roman" w:hAnsi="Times New Roman" w:cs="Times New Roman"/>
@@ -6012,17 +3953,7 @@
                 <w:szCs w:val="28"/>
                 <w:lang w:val="en-US"/>
               </w:rPr>
-              <w:t>building_type</w:t>
-            </w:r>
-            <w:proofErr w:type="spellEnd"/>
-            <w:r>
-              <w:rPr>
-                <w:rFonts w:ascii="Times New Roman" w:hAnsi="Times New Roman" w:cs="Times New Roman"/>
-                <w:color w:val="auto"/>
-                <w:szCs w:val="28"/>
-                <w:lang w:val="en-US"/>
-              </w:rPr>
-              <w:t>(</w:t>
+              <w:t>building_type(</w:t>
             </w:r>
             <w:r>
               <w:rPr>
@@ -6280,18 +4211,8 @@
                 <w:lang w:val="en-US"/>
               </w:rPr>
               <w:tab/>
-            </w:r>
-            <w:proofErr w:type="spellStart"/>
-            <w:r>
-              <w:rPr>
-                <w:rFonts w:ascii="Times New Roman" w:hAnsi="Times New Roman" w:cs="Times New Roman"/>
-                <w:color w:val="auto"/>
-                <w:szCs w:val="28"/>
-                <w:lang w:val="en-US"/>
-              </w:rPr>
               <w:t>Беседка</w:t>
             </w:r>
-            <w:proofErr w:type="spellEnd"/>
           </w:p>
         </w:tc>
         <w:tc>
@@ -6394,6 +4315,52 @@
           <w:p>
             <w:pPr>
               <w:spacing w:after="0" w:line="259" w:lineRule="auto"/>
+              <w:ind w:left="116" w:firstLine="0"/>
+              <w:rPr>
+                <w:rFonts w:ascii="Times New Roman" w:hAnsi="Times New Roman" w:cs="Times New Roman"/>
+                <w:color w:val="auto"/>
+                <w:szCs w:val="28"/>
+              </w:rPr>
+            </w:pPr>
+            <w:r>
+              <w:rPr>
+                <w:rFonts w:ascii="Times New Roman" w:hAnsi="Times New Roman" w:cs="Times New Roman"/>
+                <w:color w:val="auto"/>
+                <w:szCs w:val="28"/>
+              </w:rPr>
+              <w:t>2</w:t>
+            </w:r>
+            <w:r>
+              <w:rPr>
+                <w:rFonts w:ascii="Times New Roman" w:hAnsi="Times New Roman" w:cs="Times New Roman"/>
+                <w:color w:val="auto"/>
+                <w:szCs w:val="28"/>
+              </w:rPr>
+              <w:tab/>
+              <w:t>Петров</w:t>
+            </w:r>
+            <w:r>
+              <w:rPr>
+                <w:rFonts w:ascii="Times New Roman" w:hAnsi="Times New Roman" w:cs="Times New Roman"/>
+                <w:color w:val="auto"/>
+                <w:szCs w:val="28"/>
+              </w:rPr>
+              <w:tab/>
+              <w:t>Иван</w:t>
+            </w:r>
+            <w:r>
+              <w:rPr>
+                <w:rFonts w:ascii="Times New Roman" w:hAnsi="Times New Roman" w:cs="Times New Roman"/>
+                <w:color w:val="auto"/>
+                <w:szCs w:val="28"/>
+              </w:rPr>
+              <w:tab/>
+              <w:t>Дмитриевич</w:t>
+            </w:r>
+          </w:p>
+          <w:p>
+            <w:pPr>
+              <w:spacing w:after="0" w:line="259" w:lineRule="auto"/>
               <w:ind w:left="126" w:firstLine="0"/>
               <w:rPr>
                 <w:rFonts w:ascii="Times New Roman" w:hAnsi="Times New Roman" w:cs="Times New Roman"/>
@@ -6402,15 +4369,6 @@
                 <w:lang w:val="en-US"/>
               </w:rPr>
             </w:pPr>
-            <w:r>
-              <w:rPr>
-                <w:rFonts w:ascii="Times New Roman" w:hAnsi="Times New Roman" w:cs="Times New Roman"/>
-                <w:color w:val="auto"/>
-                <w:szCs w:val="28"/>
-                <w:lang w:val="en-US"/>
-              </w:rPr>
-              <w:t>2</w:t>
-            </w:r>
           </w:p>
         </w:tc>
         <w:tc>
@@ -6432,9 +4390,25 @@
                 <w:rFonts w:ascii="Times New Roman" w:hAnsi="Times New Roman" w:cs="Times New Roman"/>
                 <w:color w:val="auto"/>
                 <w:szCs w:val="28"/>
+              </w:rPr>
+            </w:pPr>
+            <w:r>
+              <w:rPr>
+                <w:rFonts w:ascii="Times New Roman" w:hAnsi="Times New Roman" w:cs="Times New Roman"/>
+                <w:color w:val="auto"/>
+                <w:szCs w:val="28"/>
                 <w:lang w:val="en-US"/>
               </w:rPr>
-            </w:pPr>
+              <w:t>owner</w:t>
+            </w:r>
+            <w:r>
+              <w:rPr>
+                <w:rFonts w:ascii="Times New Roman" w:hAnsi="Times New Roman" w:cs="Times New Roman"/>
+                <w:color w:val="auto"/>
+                <w:szCs w:val="28"/>
+              </w:rPr>
+              <w:t>(</w:t>
+            </w:r>
             <w:r>
               <w:rPr>
                 <w:rFonts w:ascii="Times New Roman" w:hAnsi="Times New Roman" w:cs="Times New Roman"/>
@@ -6442,7 +4416,199 @@
                 <w:szCs w:val="28"/>
                 <w:lang w:val="en-US"/>
               </w:rPr>
-              <w:t>owner(id)</w:t>
+              <w:t>id</w:t>
+            </w:r>
+            <w:r>
+              <w:rPr>
+                <w:rFonts w:ascii="Times New Roman" w:hAnsi="Times New Roman" w:cs="Times New Roman"/>
+                <w:color w:val="auto"/>
+                <w:szCs w:val="28"/>
+              </w:rPr>
+              <w:t>)</w:t>
+            </w:r>
+          </w:p>
+          <w:p>
+            <w:pPr>
+              <w:spacing w:after="0" w:line="259" w:lineRule="auto"/>
+              <w:ind w:left="116" w:firstLine="0"/>
+              <w:rPr>
+                <w:rFonts w:ascii="Times New Roman" w:hAnsi="Times New Roman" w:cs="Times New Roman"/>
+                <w:color w:val="auto"/>
+                <w:szCs w:val="28"/>
+              </w:rPr>
+            </w:pPr>
+            <w:r>
+              <w:rPr>
+                <w:rFonts w:ascii="Times New Roman" w:hAnsi="Times New Roman" w:cs="Times New Roman"/>
+                <w:color w:val="auto"/>
+                <w:szCs w:val="28"/>
+              </w:rPr>
+              <w:t>1</w:t>
+            </w:r>
+            <w:r>
+              <w:rPr>
+                <w:rFonts w:ascii="Times New Roman" w:hAnsi="Times New Roman" w:cs="Times New Roman"/>
+                <w:color w:val="auto"/>
+                <w:szCs w:val="28"/>
+              </w:rPr>
+              <w:tab/>
+              <w:t>Иванов</w:t>
+            </w:r>
+            <w:r>
+              <w:rPr>
+                <w:rFonts w:ascii="Times New Roman" w:hAnsi="Times New Roman" w:cs="Times New Roman"/>
+                <w:color w:val="auto"/>
+                <w:szCs w:val="28"/>
+              </w:rPr>
+              <w:tab/>
+              <w:t>Дмитрий</w:t>
+            </w:r>
+            <w:r>
+              <w:rPr>
+                <w:rFonts w:ascii="Times New Roman" w:hAnsi="Times New Roman" w:cs="Times New Roman"/>
+                <w:color w:val="auto"/>
+                <w:szCs w:val="28"/>
+              </w:rPr>
+              <w:tab/>
+              <w:t>Петрович</w:t>
+            </w:r>
+          </w:p>
+          <w:p>
+            <w:pPr>
+              <w:spacing w:after="0" w:line="259" w:lineRule="auto"/>
+              <w:ind w:left="116" w:firstLine="0"/>
+              <w:rPr>
+                <w:rFonts w:ascii="Times New Roman" w:hAnsi="Times New Roman" w:cs="Times New Roman"/>
+                <w:color w:val="auto"/>
+                <w:szCs w:val="28"/>
+              </w:rPr>
+            </w:pPr>
+            <w:r>
+              <w:rPr>
+                <w:rFonts w:ascii="Times New Roman" w:hAnsi="Times New Roman" w:cs="Times New Roman"/>
+                <w:color w:val="auto"/>
+                <w:szCs w:val="28"/>
+              </w:rPr>
+              <w:t>3</w:t>
+            </w:r>
+            <w:r>
+              <w:rPr>
+                <w:rFonts w:ascii="Times New Roman" w:hAnsi="Times New Roman" w:cs="Times New Roman"/>
+                <w:color w:val="auto"/>
+                <w:szCs w:val="28"/>
+              </w:rPr>
+              <w:tab/>
+              <w:t>Дмитриева</w:t>
+            </w:r>
+            <w:r>
+              <w:rPr>
+                <w:rFonts w:ascii="Times New Roman" w:hAnsi="Times New Roman" w:cs="Times New Roman"/>
+                <w:color w:val="auto"/>
+                <w:szCs w:val="28"/>
+              </w:rPr>
+              <w:tab/>
+              <w:t>Анастасия</w:t>
+            </w:r>
+            <w:r>
+              <w:rPr>
+                <w:rFonts w:ascii="Times New Roman" w:hAnsi="Times New Roman" w:cs="Times New Roman"/>
+                <w:color w:val="auto"/>
+                <w:szCs w:val="28"/>
+              </w:rPr>
+              <w:tab/>
+              <w:t>Ивановна</w:t>
+            </w:r>
+          </w:p>
+          <w:p>
+            <w:pPr>
+              <w:spacing w:after="0" w:line="259" w:lineRule="auto"/>
+              <w:ind w:left="116" w:firstLine="0"/>
+              <w:rPr>
+                <w:rFonts w:ascii="Times New Roman" w:hAnsi="Times New Roman" w:cs="Times New Roman"/>
+                <w:color w:val="auto"/>
+                <w:szCs w:val="28"/>
+              </w:rPr>
+            </w:pPr>
+            <w:r>
+              <w:rPr>
+                <w:rFonts w:ascii="Times New Roman" w:hAnsi="Times New Roman" w:cs="Times New Roman"/>
+                <w:color w:val="auto"/>
+                <w:szCs w:val="28"/>
+              </w:rPr>
+              <w:t>4</w:t>
+            </w:r>
+            <w:r>
+              <w:rPr>
+                <w:rFonts w:ascii="Times New Roman" w:hAnsi="Times New Roman" w:cs="Times New Roman"/>
+                <w:color w:val="auto"/>
+                <w:szCs w:val="28"/>
+              </w:rPr>
+              <w:tab/>
+              <w:t>Дмитриев</w:t>
+            </w:r>
+            <w:r>
+              <w:rPr>
+                <w:rFonts w:ascii="Times New Roman" w:hAnsi="Times New Roman" w:cs="Times New Roman"/>
+                <w:color w:val="auto"/>
+                <w:szCs w:val="28"/>
+              </w:rPr>
+              <w:tab/>
+              <w:t>Иван</w:t>
+            </w:r>
+            <w:r>
+              <w:rPr>
+                <w:rFonts w:ascii="Times New Roman" w:hAnsi="Times New Roman" w:cs="Times New Roman"/>
+                <w:color w:val="auto"/>
+                <w:szCs w:val="28"/>
+              </w:rPr>
+              <w:tab/>
+              <w:t>Алексеевич</w:t>
+            </w:r>
+          </w:p>
+          <w:p>
+            <w:pPr>
+              <w:spacing w:after="0" w:line="259" w:lineRule="auto"/>
+              <w:ind w:left="116" w:firstLine="0"/>
+              <w:rPr>
+                <w:rFonts w:ascii="Times New Roman" w:hAnsi="Times New Roman" w:cs="Times New Roman"/>
+                <w:color w:val="auto"/>
+                <w:szCs w:val="28"/>
+              </w:rPr>
+            </w:pPr>
+            <w:r>
+              <w:rPr>
+                <w:rFonts w:ascii="Times New Roman" w:hAnsi="Times New Roman" w:cs="Times New Roman"/>
+                <w:color w:val="auto"/>
+                <w:szCs w:val="28"/>
+              </w:rPr>
+              <w:t>5</w:t>
+            </w:r>
+            <w:r>
+              <w:rPr>
+                <w:rFonts w:ascii="Times New Roman" w:hAnsi="Times New Roman" w:cs="Times New Roman"/>
+                <w:color w:val="auto"/>
+                <w:szCs w:val="28"/>
+              </w:rPr>
+              <w:tab/>
+              <w:t>Иванов</w:t>
+            </w:r>
+            <w:r>
+              <w:rPr>
+                <w:rFonts w:ascii="Times New Roman" w:hAnsi="Times New Roman" w:cs="Times New Roman"/>
+                <w:color w:val="auto"/>
+                <w:szCs w:val="28"/>
+              </w:rPr>
+              <w:tab/>
+              <w:t>Петр</w:t>
+            </w:r>
+            <w:r>
+              <w:rPr>
+                <w:rFonts w:ascii="Times New Roman" w:hAnsi="Times New Roman" w:cs="Times New Roman"/>
+                <w:color w:val="auto"/>
+                <w:szCs w:val="28"/>
+              </w:rPr>
+              <w:tab/>
+              <w:t>Дмитриевич</w:t>
             </w:r>
           </w:p>
           <w:p>
@@ -6461,9 +4627,35 @@
                 <w:rFonts w:ascii="Times New Roman" w:hAnsi="Times New Roman" w:cs="Times New Roman"/>
                 <w:color w:val="auto"/>
                 <w:szCs w:val="28"/>
-                <w:lang w:val="en-US"/>
-              </w:rPr>
-              <w:t>1,3,4,5,6</w:t>
+              </w:rPr>
+              <w:t>6</w:t>
+            </w:r>
+            <w:r>
+              <w:rPr>
+                <w:rFonts w:ascii="Times New Roman" w:hAnsi="Times New Roman" w:cs="Times New Roman"/>
+                <w:color w:val="auto"/>
+                <w:szCs w:val="28"/>
+              </w:rPr>
+              <w:tab/>
+              <w:t>Петров</w:t>
+            </w:r>
+            <w:r>
+              <w:rPr>
+                <w:rFonts w:ascii="Times New Roman" w:hAnsi="Times New Roman" w:cs="Times New Roman"/>
+                <w:color w:val="auto"/>
+                <w:szCs w:val="28"/>
+              </w:rPr>
+              <w:tab/>
+              <w:t>Дмитрий</w:t>
+            </w:r>
+            <w:r>
+              <w:rPr>
+                <w:rFonts w:ascii="Times New Roman" w:hAnsi="Times New Roman" w:cs="Times New Roman"/>
+                <w:color w:val="auto"/>
+                <w:szCs w:val="28"/>
+              </w:rPr>
+              <w:tab/>
+              <w:t>Петрович</w:t>
             </w:r>
           </w:p>
         </w:tc>
@@ -6545,6 +4737,52 @@
           <w:p>
             <w:pPr>
               <w:spacing w:after="0" w:line="259" w:lineRule="auto"/>
+              <w:ind w:left="116" w:firstLine="0"/>
+              <w:rPr>
+                <w:rFonts w:ascii="Times New Roman" w:hAnsi="Times New Roman" w:cs="Times New Roman"/>
+                <w:color w:val="auto"/>
+                <w:szCs w:val="28"/>
+              </w:rPr>
+            </w:pPr>
+            <w:r>
+              <w:rPr>
+                <w:rFonts w:ascii="Times New Roman" w:hAnsi="Times New Roman" w:cs="Times New Roman"/>
+                <w:color w:val="auto"/>
+                <w:szCs w:val="28"/>
+              </w:rPr>
+              <w:t>1</w:t>
+            </w:r>
+            <w:r>
+              <w:rPr>
+                <w:rFonts w:ascii="Times New Roman" w:hAnsi="Times New Roman" w:cs="Times New Roman"/>
+                <w:color w:val="auto"/>
+                <w:szCs w:val="28"/>
+              </w:rPr>
+              <w:tab/>
+              <w:t>Иванов</w:t>
+            </w:r>
+            <w:r>
+              <w:rPr>
+                <w:rFonts w:ascii="Times New Roman" w:hAnsi="Times New Roman" w:cs="Times New Roman"/>
+                <w:color w:val="auto"/>
+                <w:szCs w:val="28"/>
+              </w:rPr>
+              <w:tab/>
+              <w:t>Дмитрий</w:t>
+            </w:r>
+            <w:r>
+              <w:rPr>
+                <w:rFonts w:ascii="Times New Roman" w:hAnsi="Times New Roman" w:cs="Times New Roman"/>
+                <w:color w:val="auto"/>
+                <w:szCs w:val="28"/>
+              </w:rPr>
+              <w:tab/>
+              <w:t>Петрович</w:t>
+            </w:r>
+          </w:p>
+          <w:p>
+            <w:pPr>
+              <w:spacing w:after="0" w:line="259" w:lineRule="auto"/>
               <w:ind w:left="126" w:firstLine="0"/>
               <w:rPr>
                 <w:rFonts w:ascii="Times New Roman" w:hAnsi="Times New Roman" w:cs="Times New Roman"/>
@@ -6552,15 +4790,6 @@
                 <w:szCs w:val="28"/>
               </w:rPr>
             </w:pPr>
-            <w:r>
-              <w:rPr>
-                <w:rFonts w:ascii="Times New Roman" w:hAnsi="Times New Roman" w:cs="Times New Roman"/>
-                <w:color w:val="auto"/>
-                <w:szCs w:val="28"/>
-                <w:lang w:val="en-US"/>
-              </w:rPr>
-              <w:t>1</w:t>
-            </w:r>
           </w:p>
         </w:tc>
         <w:tc>
@@ -6582,9 +4811,25 @@
                 <w:rFonts w:ascii="Times New Roman" w:hAnsi="Times New Roman" w:cs="Times New Roman"/>
                 <w:color w:val="auto"/>
                 <w:szCs w:val="28"/>
+              </w:rPr>
+            </w:pPr>
+            <w:r>
+              <w:rPr>
+                <w:rFonts w:ascii="Times New Roman" w:hAnsi="Times New Roman" w:cs="Times New Roman"/>
+                <w:color w:val="auto"/>
+                <w:szCs w:val="28"/>
                 <w:lang w:val="en-US"/>
               </w:rPr>
-            </w:pPr>
+              <w:t>owner</w:t>
+            </w:r>
+            <w:r>
+              <w:rPr>
+                <w:rFonts w:ascii="Times New Roman" w:hAnsi="Times New Roman" w:cs="Times New Roman"/>
+                <w:color w:val="auto"/>
+                <w:szCs w:val="28"/>
+              </w:rPr>
+              <w:t>(</w:t>
+            </w:r>
             <w:r>
               <w:rPr>
                 <w:rFonts w:ascii="Times New Roman" w:hAnsi="Times New Roman" w:cs="Times New Roman"/>
@@ -6592,7 +4837,15 @@
                 <w:szCs w:val="28"/>
                 <w:lang w:val="en-US"/>
               </w:rPr>
-              <w:t>owner(id)</w:t>
+              <w:t>id</w:t>
+            </w:r>
+            <w:r>
+              <w:rPr>
+                <w:rFonts w:ascii="Times New Roman" w:hAnsi="Times New Roman" w:cs="Times New Roman"/>
+                <w:color w:val="auto"/>
+                <w:szCs w:val="28"/>
+              </w:rPr>
+              <w:t>)</w:t>
             </w:r>
           </w:p>
           <w:p>
@@ -6610,9 +4863,219 @@
                 <w:rFonts w:ascii="Times New Roman" w:hAnsi="Times New Roman" w:cs="Times New Roman"/>
                 <w:color w:val="auto"/>
                 <w:szCs w:val="28"/>
-                <w:lang w:val="en-US"/>
-              </w:rPr>
-              <w:t>2,3,4,5,6</w:t>
+              </w:rPr>
+              <w:t>2</w:t>
+            </w:r>
+            <w:r>
+              <w:rPr>
+                <w:rFonts w:ascii="Times New Roman" w:hAnsi="Times New Roman" w:cs="Times New Roman"/>
+                <w:color w:val="auto"/>
+                <w:szCs w:val="28"/>
+              </w:rPr>
+              <w:tab/>
+              <w:t>Петров</w:t>
+            </w:r>
+            <w:r>
+              <w:rPr>
+                <w:rFonts w:ascii="Times New Roman" w:hAnsi="Times New Roman" w:cs="Times New Roman"/>
+                <w:color w:val="auto"/>
+                <w:szCs w:val="28"/>
+              </w:rPr>
+              <w:tab/>
+              <w:t>Иван</w:t>
+            </w:r>
+            <w:r>
+              <w:rPr>
+                <w:rFonts w:ascii="Times New Roman" w:hAnsi="Times New Roman" w:cs="Times New Roman"/>
+                <w:color w:val="auto"/>
+                <w:szCs w:val="28"/>
+              </w:rPr>
+              <w:tab/>
+              <w:t>Дмитриевич</w:t>
+            </w:r>
+          </w:p>
+          <w:p>
+            <w:pPr>
+              <w:spacing w:after="0" w:line="259" w:lineRule="auto"/>
+              <w:ind w:left="116" w:firstLine="0"/>
+              <w:rPr>
+                <w:rFonts w:ascii="Times New Roman" w:hAnsi="Times New Roman" w:cs="Times New Roman"/>
+                <w:color w:val="auto"/>
+                <w:szCs w:val="28"/>
+              </w:rPr>
+            </w:pPr>
+            <w:r>
+              <w:rPr>
+                <w:rFonts w:ascii="Times New Roman" w:hAnsi="Times New Roman" w:cs="Times New Roman"/>
+                <w:color w:val="auto"/>
+                <w:szCs w:val="28"/>
+              </w:rPr>
+              <w:t>3</w:t>
+            </w:r>
+            <w:r>
+              <w:rPr>
+                <w:rFonts w:ascii="Times New Roman" w:hAnsi="Times New Roman" w:cs="Times New Roman"/>
+                <w:color w:val="auto"/>
+                <w:szCs w:val="28"/>
+              </w:rPr>
+              <w:tab/>
+              <w:t>Дмитриева</w:t>
+            </w:r>
+            <w:r>
+              <w:rPr>
+                <w:rFonts w:ascii="Times New Roman" w:hAnsi="Times New Roman" w:cs="Times New Roman"/>
+                <w:color w:val="auto"/>
+                <w:szCs w:val="28"/>
+              </w:rPr>
+              <w:tab/>
+              <w:t>Анастасия</w:t>
+            </w:r>
+            <w:r>
+              <w:rPr>
+                <w:rFonts w:ascii="Times New Roman" w:hAnsi="Times New Roman" w:cs="Times New Roman"/>
+                <w:color w:val="auto"/>
+                <w:szCs w:val="28"/>
+              </w:rPr>
+              <w:tab/>
+              <w:t>Ивановна</w:t>
+            </w:r>
+          </w:p>
+          <w:p>
+            <w:pPr>
+              <w:spacing w:after="0" w:line="259" w:lineRule="auto"/>
+              <w:ind w:left="116" w:firstLine="0"/>
+              <w:rPr>
+                <w:rFonts w:ascii="Times New Roman" w:hAnsi="Times New Roman" w:cs="Times New Roman"/>
+                <w:color w:val="auto"/>
+                <w:szCs w:val="28"/>
+              </w:rPr>
+            </w:pPr>
+            <w:r>
+              <w:rPr>
+                <w:rFonts w:ascii="Times New Roman" w:hAnsi="Times New Roman" w:cs="Times New Roman"/>
+                <w:color w:val="auto"/>
+                <w:szCs w:val="28"/>
+              </w:rPr>
+              <w:t>4</w:t>
+            </w:r>
+            <w:r>
+              <w:rPr>
+                <w:rFonts w:ascii="Times New Roman" w:hAnsi="Times New Roman" w:cs="Times New Roman"/>
+                <w:color w:val="auto"/>
+                <w:szCs w:val="28"/>
+              </w:rPr>
+              <w:tab/>
+              <w:t>Дмитриев</w:t>
+            </w:r>
+            <w:r>
+              <w:rPr>
+                <w:rFonts w:ascii="Times New Roman" w:hAnsi="Times New Roman" w:cs="Times New Roman"/>
+                <w:color w:val="auto"/>
+                <w:szCs w:val="28"/>
+              </w:rPr>
+              <w:tab/>
+              <w:t>Иван</w:t>
+            </w:r>
+            <w:r>
+              <w:rPr>
+                <w:rFonts w:ascii="Times New Roman" w:hAnsi="Times New Roman" w:cs="Times New Roman"/>
+                <w:color w:val="auto"/>
+                <w:szCs w:val="28"/>
+              </w:rPr>
+              <w:tab/>
+              <w:t>Алексеевич</w:t>
+            </w:r>
+          </w:p>
+          <w:p>
+            <w:pPr>
+              <w:spacing w:after="0" w:line="259" w:lineRule="auto"/>
+              <w:ind w:left="116" w:firstLine="0"/>
+              <w:rPr>
+                <w:rFonts w:ascii="Times New Roman" w:hAnsi="Times New Roman" w:cs="Times New Roman"/>
+                <w:color w:val="auto"/>
+                <w:szCs w:val="28"/>
+              </w:rPr>
+            </w:pPr>
+            <w:r>
+              <w:rPr>
+                <w:rFonts w:ascii="Times New Roman" w:hAnsi="Times New Roman" w:cs="Times New Roman"/>
+                <w:color w:val="auto"/>
+                <w:szCs w:val="28"/>
+              </w:rPr>
+              <w:t>5</w:t>
+            </w:r>
+            <w:r>
+              <w:rPr>
+                <w:rFonts w:ascii="Times New Roman" w:hAnsi="Times New Roman" w:cs="Times New Roman"/>
+                <w:color w:val="auto"/>
+                <w:szCs w:val="28"/>
+              </w:rPr>
+              <w:tab/>
+              <w:t>Иванов</w:t>
+            </w:r>
+            <w:r>
+              <w:rPr>
+                <w:rFonts w:ascii="Times New Roman" w:hAnsi="Times New Roman" w:cs="Times New Roman"/>
+                <w:color w:val="auto"/>
+                <w:szCs w:val="28"/>
+              </w:rPr>
+              <w:tab/>
+              <w:t>Петр</w:t>
+            </w:r>
+            <w:r>
+              <w:rPr>
+                <w:rFonts w:ascii="Times New Roman" w:hAnsi="Times New Roman" w:cs="Times New Roman"/>
+                <w:color w:val="auto"/>
+                <w:szCs w:val="28"/>
+              </w:rPr>
+              <w:tab/>
+              <w:t>Дмитриевич</w:t>
+            </w:r>
+          </w:p>
+          <w:p>
+            <w:pPr>
+              <w:spacing w:after="0" w:line="259" w:lineRule="auto"/>
+              <w:ind w:left="116" w:firstLine="0"/>
+              <w:rPr>
+                <w:rFonts w:ascii="Times New Roman" w:hAnsi="Times New Roman" w:cs="Times New Roman"/>
+                <w:color w:val="auto"/>
+                <w:szCs w:val="28"/>
+              </w:rPr>
+            </w:pPr>
+            <w:r>
+              <w:rPr>
+                <w:rFonts w:ascii="Times New Roman" w:hAnsi="Times New Roman" w:cs="Times New Roman"/>
+                <w:color w:val="auto"/>
+                <w:szCs w:val="28"/>
+              </w:rPr>
+              <w:t>6</w:t>
+            </w:r>
+            <w:r>
+              <w:rPr>
+                <w:rFonts w:ascii="Times New Roman" w:hAnsi="Times New Roman" w:cs="Times New Roman"/>
+                <w:color w:val="auto"/>
+                <w:szCs w:val="28"/>
+              </w:rPr>
+              <w:tab/>
+              <w:t>Петров</w:t>
+            </w:r>
+            <w:r>
+              <w:rPr>
+                <w:rFonts w:ascii="Times New Roman" w:hAnsi="Times New Roman" w:cs="Times New Roman"/>
+                <w:color w:val="auto"/>
+                <w:szCs w:val="28"/>
+              </w:rPr>
+              <w:tab/>
+              <w:t>Дмитрий</w:t>
+            </w:r>
+            <w:r>
+              <w:rPr>
+                <w:rFonts w:ascii="Times New Roman" w:hAnsi="Times New Roman" w:cs="Times New Roman"/>
+                <w:color w:val="auto"/>
+                <w:szCs w:val="28"/>
+              </w:rPr>
+              <w:tab/>
+              <w:t>Петрович</w:t>
             </w:r>
           </w:p>
         </w:tc>
@@ -6647,25 +5110,7 @@
                 <w:color w:val="auto"/>
                 <w:szCs w:val="28"/>
               </w:rPr>
-              <w:t xml:space="preserve">Владельцы, оплатившие в 2023 </w:t>
-            </w:r>
-            <w:proofErr w:type="gramStart"/>
-            <w:r>
-              <w:rPr>
-                <w:rFonts w:ascii="Times New Roman" w:hAnsi="Times New Roman" w:cs="Times New Roman"/>
-                <w:color w:val="auto"/>
-                <w:szCs w:val="28"/>
-              </w:rPr>
-              <w:t>году ,</w:t>
-            </w:r>
-            <w:proofErr w:type="gramEnd"/>
-            <w:r>
-              <w:rPr>
-                <w:rFonts w:ascii="Times New Roman" w:hAnsi="Times New Roman" w:cs="Times New Roman"/>
-                <w:color w:val="auto"/>
-                <w:szCs w:val="28"/>
-              </w:rPr>
-              <w:t xml:space="preserve"> все типы взносов </w:t>
+              <w:t xml:space="preserve">Владельцы, оплатившие в 2023 году , все типы взносов </w:t>
             </w:r>
           </w:p>
           <w:p>
@@ -6698,9 +5143,25 @@
                 <w:rFonts w:ascii="Times New Roman" w:hAnsi="Times New Roman" w:cs="Times New Roman"/>
                 <w:color w:val="auto"/>
                 <w:szCs w:val="28"/>
+              </w:rPr>
+            </w:pPr>
+            <w:r>
+              <w:rPr>
+                <w:rFonts w:ascii="Times New Roman" w:hAnsi="Times New Roman" w:cs="Times New Roman"/>
+                <w:color w:val="auto"/>
+                <w:szCs w:val="28"/>
                 <w:lang w:val="en-US"/>
               </w:rPr>
-            </w:pPr>
+              <w:t>owner</w:t>
+            </w:r>
+            <w:r>
+              <w:rPr>
+                <w:rFonts w:ascii="Times New Roman" w:hAnsi="Times New Roman" w:cs="Times New Roman"/>
+                <w:color w:val="auto"/>
+                <w:szCs w:val="28"/>
+              </w:rPr>
+              <w:t>(</w:t>
+            </w:r>
             <w:r>
               <w:rPr>
                 <w:rFonts w:ascii="Times New Roman" w:hAnsi="Times New Roman" w:cs="Times New Roman"/>
@@ -6708,7 +5169,15 @@
                 <w:szCs w:val="28"/>
                 <w:lang w:val="en-US"/>
               </w:rPr>
-              <w:t>owner(id)</w:t>
+              <w:t>id</w:t>
+            </w:r>
+            <w:r>
+              <w:rPr>
+                <w:rFonts w:ascii="Times New Roman" w:hAnsi="Times New Roman" w:cs="Times New Roman"/>
+                <w:color w:val="auto"/>
+                <w:szCs w:val="28"/>
+              </w:rPr>
+              <w:t>)</w:t>
             </w:r>
           </w:p>
           <w:p>
@@ -6726,9 +5195,35 @@
                 <w:rFonts w:ascii="Times New Roman" w:hAnsi="Times New Roman" w:cs="Times New Roman"/>
                 <w:color w:val="auto"/>
                 <w:szCs w:val="28"/>
-                <w:lang w:val="en-US"/>
               </w:rPr>
               <w:t>6</w:t>
+            </w:r>
+            <w:r>
+              <w:rPr>
+                <w:rFonts w:ascii="Times New Roman" w:hAnsi="Times New Roman" w:cs="Times New Roman"/>
+                <w:color w:val="auto"/>
+                <w:szCs w:val="28"/>
+              </w:rPr>
+              <w:tab/>
+              <w:t>Петров</w:t>
+            </w:r>
+            <w:r>
+              <w:rPr>
+                <w:rFonts w:ascii="Times New Roman" w:hAnsi="Times New Roman" w:cs="Times New Roman"/>
+                <w:color w:val="auto"/>
+                <w:szCs w:val="28"/>
+              </w:rPr>
+              <w:tab/>
+              <w:t>Дмитрий</w:t>
+            </w:r>
+            <w:r>
+              <w:rPr>
+                <w:rFonts w:ascii="Times New Roman" w:hAnsi="Times New Roman" w:cs="Times New Roman"/>
+                <w:color w:val="auto"/>
+                <w:szCs w:val="28"/>
+              </w:rPr>
+              <w:tab/>
+              <w:t>Петрович</w:t>
             </w:r>
           </w:p>
         </w:tc>
@@ -6751,9 +5246,25 @@
                 <w:rFonts w:ascii="Times New Roman" w:hAnsi="Times New Roman" w:cs="Times New Roman"/>
                 <w:color w:val="auto"/>
                 <w:szCs w:val="28"/>
+              </w:rPr>
+            </w:pPr>
+            <w:r>
+              <w:rPr>
+                <w:rFonts w:ascii="Times New Roman" w:hAnsi="Times New Roman" w:cs="Times New Roman"/>
+                <w:color w:val="auto"/>
+                <w:szCs w:val="28"/>
                 <w:lang w:val="en-US"/>
               </w:rPr>
-            </w:pPr>
+              <w:t>owner</w:t>
+            </w:r>
+            <w:r>
+              <w:rPr>
+                <w:rFonts w:ascii="Times New Roman" w:hAnsi="Times New Roman" w:cs="Times New Roman"/>
+                <w:color w:val="auto"/>
+                <w:szCs w:val="28"/>
+              </w:rPr>
+              <w:t>(</w:t>
+            </w:r>
             <w:r>
               <w:rPr>
                 <w:rFonts w:ascii="Times New Roman" w:hAnsi="Times New Roman" w:cs="Times New Roman"/>
@@ -6761,7 +5272,15 @@
                 <w:szCs w:val="28"/>
                 <w:lang w:val="en-US"/>
               </w:rPr>
-              <w:t>owner(id)</w:t>
+              <w:t>id</w:t>
+            </w:r>
+            <w:r>
+              <w:rPr>
+                <w:rFonts w:ascii="Times New Roman" w:hAnsi="Times New Roman" w:cs="Times New Roman"/>
+                <w:color w:val="auto"/>
+                <w:szCs w:val="28"/>
+              </w:rPr>
+              <w:t>)</w:t>
             </w:r>
           </w:p>
           <w:p>
@@ -6779,9 +5298,219 @@
                 <w:rFonts w:ascii="Times New Roman" w:hAnsi="Times New Roman" w:cs="Times New Roman"/>
                 <w:color w:val="auto"/>
                 <w:szCs w:val="28"/>
-                <w:lang w:val="en-US"/>
-              </w:rPr>
-              <w:t>1,2,3,4,5</w:t>
+              </w:rPr>
+              <w:t>1</w:t>
+            </w:r>
+            <w:r>
+              <w:rPr>
+                <w:rFonts w:ascii="Times New Roman" w:hAnsi="Times New Roman" w:cs="Times New Roman"/>
+                <w:color w:val="auto"/>
+                <w:szCs w:val="28"/>
+              </w:rPr>
+              <w:tab/>
+              <w:t>Иванов</w:t>
+            </w:r>
+            <w:r>
+              <w:rPr>
+                <w:rFonts w:ascii="Times New Roman" w:hAnsi="Times New Roman" w:cs="Times New Roman"/>
+                <w:color w:val="auto"/>
+                <w:szCs w:val="28"/>
+              </w:rPr>
+              <w:tab/>
+              <w:t>Дмитрий</w:t>
+            </w:r>
+            <w:r>
+              <w:rPr>
+                <w:rFonts w:ascii="Times New Roman" w:hAnsi="Times New Roman" w:cs="Times New Roman"/>
+                <w:color w:val="auto"/>
+                <w:szCs w:val="28"/>
+              </w:rPr>
+              <w:tab/>
+              <w:t>Петрович</w:t>
+            </w:r>
+          </w:p>
+          <w:p>
+            <w:pPr>
+              <w:spacing w:after="0" w:line="259" w:lineRule="auto"/>
+              <w:ind w:left="116" w:firstLine="0"/>
+              <w:rPr>
+                <w:rFonts w:ascii="Times New Roman" w:hAnsi="Times New Roman" w:cs="Times New Roman"/>
+                <w:color w:val="auto"/>
+                <w:szCs w:val="28"/>
+              </w:rPr>
+            </w:pPr>
+            <w:r>
+              <w:rPr>
+                <w:rFonts w:ascii="Times New Roman" w:hAnsi="Times New Roman" w:cs="Times New Roman"/>
+                <w:color w:val="auto"/>
+                <w:szCs w:val="28"/>
+              </w:rPr>
+              <w:t>2</w:t>
+            </w:r>
+            <w:r>
+              <w:rPr>
+                <w:rFonts w:ascii="Times New Roman" w:hAnsi="Times New Roman" w:cs="Times New Roman"/>
+                <w:color w:val="auto"/>
+                <w:szCs w:val="28"/>
+              </w:rPr>
+              <w:tab/>
+              <w:t>Петров</w:t>
+            </w:r>
+            <w:r>
+              <w:rPr>
+                <w:rFonts w:ascii="Times New Roman" w:hAnsi="Times New Roman" w:cs="Times New Roman"/>
+                <w:color w:val="auto"/>
+                <w:szCs w:val="28"/>
+              </w:rPr>
+              <w:tab/>
+              <w:t>Иван</w:t>
+            </w:r>
+            <w:r>
+              <w:rPr>
+                <w:rFonts w:ascii="Times New Roman" w:hAnsi="Times New Roman" w:cs="Times New Roman"/>
+                <w:color w:val="auto"/>
+                <w:szCs w:val="28"/>
+              </w:rPr>
+              <w:tab/>
+              <w:t>Дмитриевич</w:t>
+            </w:r>
+          </w:p>
+          <w:p>
+            <w:pPr>
+              <w:spacing w:after="0" w:line="259" w:lineRule="auto"/>
+              <w:ind w:left="116" w:firstLine="0"/>
+              <w:rPr>
+                <w:rFonts w:ascii="Times New Roman" w:hAnsi="Times New Roman" w:cs="Times New Roman"/>
+                <w:color w:val="auto"/>
+                <w:szCs w:val="28"/>
+              </w:rPr>
+            </w:pPr>
+            <w:r>
+              <w:rPr>
+                <w:rFonts w:ascii="Times New Roman" w:hAnsi="Times New Roman" w:cs="Times New Roman"/>
+                <w:color w:val="auto"/>
+                <w:szCs w:val="28"/>
+              </w:rPr>
+              <w:t>3</w:t>
+            </w:r>
+            <w:r>
+              <w:rPr>
+                <w:rFonts w:ascii="Times New Roman" w:hAnsi="Times New Roman" w:cs="Times New Roman"/>
+                <w:color w:val="auto"/>
+                <w:szCs w:val="28"/>
+              </w:rPr>
+              <w:tab/>
+              <w:t>Дмитриева</w:t>
+            </w:r>
+            <w:r>
+              <w:rPr>
+                <w:rFonts w:ascii="Times New Roman" w:hAnsi="Times New Roman" w:cs="Times New Roman"/>
+                <w:color w:val="auto"/>
+                <w:szCs w:val="28"/>
+              </w:rPr>
+              <w:tab/>
+              <w:t>Анастасия</w:t>
+            </w:r>
+            <w:r>
+              <w:rPr>
+                <w:rFonts w:ascii="Times New Roman" w:hAnsi="Times New Roman" w:cs="Times New Roman"/>
+                <w:color w:val="auto"/>
+                <w:szCs w:val="28"/>
+              </w:rPr>
+              <w:tab/>
+              <w:t>Ивановна</w:t>
+            </w:r>
+          </w:p>
+          <w:p>
+            <w:pPr>
+              <w:spacing w:after="0" w:line="259" w:lineRule="auto"/>
+              <w:ind w:left="116" w:firstLine="0"/>
+              <w:rPr>
+                <w:rFonts w:ascii="Times New Roman" w:hAnsi="Times New Roman" w:cs="Times New Roman"/>
+                <w:color w:val="auto"/>
+                <w:szCs w:val="28"/>
+              </w:rPr>
+            </w:pPr>
+            <w:r>
+              <w:rPr>
+                <w:rFonts w:ascii="Times New Roman" w:hAnsi="Times New Roman" w:cs="Times New Roman"/>
+                <w:color w:val="auto"/>
+                <w:szCs w:val="28"/>
+              </w:rPr>
+              <w:t>4</w:t>
+            </w:r>
+            <w:r>
+              <w:rPr>
+                <w:rFonts w:ascii="Times New Roman" w:hAnsi="Times New Roman" w:cs="Times New Roman"/>
+                <w:color w:val="auto"/>
+                <w:szCs w:val="28"/>
+              </w:rPr>
+              <w:tab/>
+              <w:t>Дмитриев</w:t>
+            </w:r>
+            <w:r>
+              <w:rPr>
+                <w:rFonts w:ascii="Times New Roman" w:hAnsi="Times New Roman" w:cs="Times New Roman"/>
+                <w:color w:val="auto"/>
+                <w:szCs w:val="28"/>
+              </w:rPr>
+              <w:tab/>
+              <w:t>Иван</w:t>
+            </w:r>
+            <w:r>
+              <w:rPr>
+                <w:rFonts w:ascii="Times New Roman" w:hAnsi="Times New Roman" w:cs="Times New Roman"/>
+                <w:color w:val="auto"/>
+                <w:szCs w:val="28"/>
+              </w:rPr>
+              <w:tab/>
+              <w:t>Алексеевич</w:t>
+            </w:r>
+          </w:p>
+          <w:p>
+            <w:pPr>
+              <w:spacing w:after="0" w:line="259" w:lineRule="auto"/>
+              <w:ind w:left="116" w:firstLine="0"/>
+              <w:rPr>
+                <w:rFonts w:ascii="Times New Roman" w:hAnsi="Times New Roman" w:cs="Times New Roman"/>
+                <w:color w:val="auto"/>
+                <w:szCs w:val="28"/>
+              </w:rPr>
+            </w:pPr>
+            <w:r>
+              <w:rPr>
+                <w:rFonts w:ascii="Times New Roman" w:hAnsi="Times New Roman" w:cs="Times New Roman"/>
+                <w:color w:val="auto"/>
+                <w:szCs w:val="28"/>
+              </w:rPr>
+              <w:t>5</w:t>
+            </w:r>
+            <w:r>
+              <w:rPr>
+                <w:rFonts w:ascii="Times New Roman" w:hAnsi="Times New Roman" w:cs="Times New Roman"/>
+                <w:color w:val="auto"/>
+                <w:szCs w:val="28"/>
+              </w:rPr>
+              <w:tab/>
+              <w:t>Иванов</w:t>
+            </w:r>
+            <w:r>
+              <w:rPr>
+                <w:rFonts w:ascii="Times New Roman" w:hAnsi="Times New Roman" w:cs="Times New Roman"/>
+                <w:color w:val="auto"/>
+                <w:szCs w:val="28"/>
+              </w:rPr>
+              <w:tab/>
+              <w:t>Петр</w:t>
+            </w:r>
+            <w:r>
+              <w:rPr>
+                <w:rFonts w:ascii="Times New Roman" w:hAnsi="Times New Roman" w:cs="Times New Roman"/>
+                <w:color w:val="auto"/>
+                <w:szCs w:val="28"/>
+              </w:rPr>
+              <w:tab/>
+              <w:t>Дмитриевич</w:t>
             </w:r>
           </w:p>
         </w:tc>
@@ -6967,29 +5696,8 @@
       </w:pPr>
       <w:r>
         <w:lastRenderedPageBreak/>
-        <w:t xml:space="preserve">Примеры использования </w:t>
-      </w:r>
-      <w:proofErr w:type="spellStart"/>
-      <w:r>
-        <w:t>insert</w:t>
-      </w:r>
-      <w:proofErr w:type="spellEnd"/>
-      <w:r>
-        <w:t xml:space="preserve">, </w:t>
-      </w:r>
-      <w:proofErr w:type="spellStart"/>
-      <w:r>
-        <w:t>update</w:t>
-      </w:r>
-      <w:proofErr w:type="spellEnd"/>
-      <w:r>
-        <w:t xml:space="preserve">, </w:t>
-      </w:r>
-      <w:proofErr w:type="spellStart"/>
-      <w:r>
-        <w:t>merge</w:t>
-      </w:r>
-      <w:proofErr w:type="spellEnd"/>
+        <w:t>Примеры использования insert, update, merge</w:t>
+      </w:r>
     </w:p>
     <w:p>
       <w:pPr>
@@ -7065,23 +5773,7 @@
         <w:rPr>
           <w:lang w:val="en-US"/>
         </w:rPr>
-        <w:t xml:space="preserve"> INTO </w:t>
-      </w:r>
-      <w:proofErr w:type="spellStart"/>
-      <w:proofErr w:type="gramStart"/>
-      <w:r>
-        <w:rPr>
-          <w:lang w:val="en-US"/>
-        </w:rPr>
-        <w:t>public.payment</w:t>
-      </w:r>
-      <w:proofErr w:type="spellEnd"/>
-      <w:proofErr w:type="gramEnd"/>
-      <w:r>
-        <w:rPr>
-          <w:lang w:val="en-US"/>
-        </w:rPr>
-        <w:t xml:space="preserve">  VALUES (4, 500000, '2023-05-16 13:00:00', 1, 4);</w:t>
+        <w:t xml:space="preserve"> INTO public.payment  VALUES (4, 500000, '2023-05-16 13:00:00', 1, 4);</w:t>
       </w:r>
     </w:p>
     <w:p>
@@ -7169,21 +5861,7 @@
         <w:rPr>
           <w:lang w:val="en-US"/>
         </w:rPr>
-        <w:t xml:space="preserve">, </w:t>
-      </w:r>
-      <w:proofErr w:type="spellStart"/>
-      <w:r>
-        <w:rPr>
-          <w:lang w:val="en-US"/>
-        </w:rPr>
-        <w:t>date_time</w:t>
-      </w:r>
-      <w:proofErr w:type="spellEnd"/>
-      <w:r>
-        <w:rPr>
-          <w:lang w:val="en-US"/>
-        </w:rPr>
-        <w:t>=</w:t>
+        <w:t>, date_time=</w:t>
       </w:r>
       <w:r>
         <w:rPr>
@@ -7195,21 +5873,7 @@
         <w:rPr>
           <w:lang w:val="en-US"/>
         </w:rPr>
-        <w:t xml:space="preserve">', </w:t>
-      </w:r>
-      <w:proofErr w:type="spellStart"/>
-      <w:r>
-        <w:rPr>
-          <w:lang w:val="en-US"/>
-        </w:rPr>
-        <w:t>type_id</w:t>
-      </w:r>
-      <w:proofErr w:type="spellEnd"/>
-      <w:r>
-        <w:rPr>
-          <w:lang w:val="en-US"/>
-        </w:rPr>
-        <w:t>=</w:t>
+        <w:t>', type_id=</w:t>
       </w:r>
       <w:r>
         <w:rPr>
@@ -7221,21 +5885,7 @@
         <w:rPr>
           <w:lang w:val="en-US"/>
         </w:rPr>
-        <w:t xml:space="preserve">, </w:t>
-      </w:r>
-      <w:proofErr w:type="spellStart"/>
-      <w:r>
-        <w:rPr>
-          <w:lang w:val="en-US"/>
-        </w:rPr>
-        <w:t>owner_id</w:t>
-      </w:r>
-      <w:proofErr w:type="spellEnd"/>
-      <w:r>
-        <w:rPr>
-          <w:lang w:val="en-US"/>
-        </w:rPr>
-        <w:t>=</w:t>
+        <w:t>, owner_id=</w:t>
       </w:r>
       <w:r>
         <w:rPr>
@@ -7249,15 +5899,7 @@
         <w:pStyle w:val="default1"/>
       </w:pPr>
       <w:r>
-        <w:t xml:space="preserve">WHERE </w:t>
-      </w:r>
-      <w:proofErr w:type="spellStart"/>
-      <w:r>
-        <w:t>id</w:t>
-      </w:r>
-      <w:proofErr w:type="spellEnd"/>
-      <w:r>
-        <w:t>=</w:t>
+        <w:t>WHERE id=</w:t>
       </w:r>
       <w:r>
         <w:rPr>
@@ -7531,44 +6173,8 @@
         <w:rPr>
           <w:lang w:val="en-US"/>
         </w:rPr>
-        <w:t xml:space="preserve">sum, </w:t>
-      </w:r>
-      <w:proofErr w:type="spellStart"/>
-      <w:r>
-        <w:rPr>
-          <w:lang w:val="en-US"/>
-        </w:rPr>
-        <w:t>date_time</w:t>
-      </w:r>
-      <w:proofErr w:type="spellEnd"/>
-      <w:r>
-        <w:rPr>
-          <w:lang w:val="en-US"/>
-        </w:rPr>
-        <w:t xml:space="preserve">, </w:t>
-      </w:r>
-      <w:proofErr w:type="spellStart"/>
-      <w:r>
-        <w:rPr>
-          <w:lang w:val="en-US"/>
-        </w:rPr>
-        <w:t>type_id</w:t>
-      </w:r>
-      <w:proofErr w:type="spellEnd"/>
-      <w:r>
-        <w:rPr>
-          <w:lang w:val="en-US"/>
-        </w:rPr>
-        <w:t xml:space="preserve">, </w:t>
-      </w:r>
-      <w:proofErr w:type="spellStart"/>
-      <w:r>
-        <w:rPr>
-          <w:lang w:val="en-US"/>
-        </w:rPr>
-        <w:t>owner_id</w:t>
-      </w:r>
-      <w:proofErr w:type="spellEnd"/>
+        <w:t>sum, date_time, type_id, owner_id</w:t>
+      </w:r>
       <w:r>
         <w:rPr>
           <w:lang w:val="en-US"/>
@@ -7593,21 +6199,7 @@
         <w:rPr>
           <w:lang w:val="en-US"/>
         </w:rPr>
-        <w:t>p2.sum, p</w:t>
-      </w:r>
-      <w:proofErr w:type="gramStart"/>
-      <w:r>
-        <w:rPr>
-          <w:lang w:val="en-US"/>
-        </w:rPr>
-        <w:t>2.date</w:t>
-      </w:r>
-      <w:proofErr w:type="gramEnd"/>
-      <w:r>
-        <w:rPr>
-          <w:lang w:val="en-US"/>
-        </w:rPr>
-        <w:t>_time, p</w:t>
+        <w:t>p2.sum, p2.date_time, p</w:t>
       </w:r>
       <w:r>
         <w:rPr>
@@ -7701,14 +6293,12 @@
       <w:r>
         <w:t xml:space="preserve">В СУБД </w:t>
       </w:r>
-      <w:proofErr w:type="spellStart"/>
       <w:r>
         <w:rPr>
           <w:lang w:val="en-US"/>
         </w:rPr>
         <w:t>Postgresql</w:t>
       </w:r>
-      <w:proofErr w:type="spellEnd"/>
       <w:r>
         <w:t xml:space="preserve"> </w:t>
       </w:r>
@@ -7758,8 +6348,10 @@
         <w:rPr>
           <w:lang w:val="en-US"/>
         </w:rPr>
-        <w:t>TARGET</w:t>
-      </w:r>
+        <w:t>SOURCE</w:t>
+      </w:r>
+      <w:bookmarkStart w:id="0" w:name="_GoBack"/>
+      <w:bookmarkEnd w:id="0"/>
       <w:r>
         <w:t xml:space="preserve">, </w:t>
       </w:r>
@@ -9621,7 +8213,7 @@
 </file>
 
 <file path=customXml/itemProps1.xml><?xml version="1.0" encoding="utf-8"?>
-<ds:datastoreItem xmlns:ds="http://schemas.openxmlformats.org/officeDocument/2006/customXml" ds:itemID="{76FFA992-311E-44CA-BFC0-48B70428B353}">
+<ds:datastoreItem xmlns:ds="http://schemas.openxmlformats.org/officeDocument/2006/customXml" ds:itemID="{939916D5-D880-4408-9FAC-2817B1F57F3D}">
   <ds:schemaRefs>
     <ds:schemaRef ds:uri="http://schemas.openxmlformats.org/officeDocument/2006/bibliography"/>
   </ds:schemaRefs>

</xml_diff>